<commit_message>
saco la carpeta de EDs de materia pasada
hay un problema en la construcción de nuestro grafo, se donde esta el problema, chequeando....
</commit_message>
<xml_diff>
--- a/Documentacion/ACTIVIDAD 15.docx
+++ b/Documentacion/ACTIVIDAD 15.docx
@@ -1,6 +1,6 @@
 
 <file path=word/document.xml><?xml version="1.0" encoding="utf-8"?>
-<w:document xmlns:wpc="http://schemas.microsoft.com/office/word/2010/wordprocessingCanvas" xmlns:cx="http://schemas.microsoft.com/office/drawing/2014/chartex" xmlns:cx1="http://schemas.microsoft.com/office/drawing/2015/9/8/chartex" xmlns:cx2="http://schemas.microsoft.com/office/drawing/2015/10/21/chartex" xmlns:cx3="http://schemas.microsoft.com/office/drawing/2016/5/9/chartex" xmlns:cx4="http://schemas.microsoft.com/office/drawing/2016/5/10/chartex" xmlns:cx5="http://schemas.microsoft.com/office/drawing/2016/5/11/chartex" xmlns:cx6="http://schemas.microsoft.com/office/drawing/2016/5/12/chartex" xmlns:cx7="http://schemas.microsoft.com/office/drawing/2016/5/13/chartex" xmlns:cx8="http://schemas.microsoft.com/office/drawing/2016/5/14/chartex" xmlns:mc="http://schemas.openxmlformats.org/markup-compatibility/2006" xmlns:o="urn:schemas-microsoft-com:office:office" xmlns:r="http://schemas.openxmlformats.org/officeDocument/2006/relationships" xmlns:m="http://schemas.openxmlformats.org/officeDocument/2006/math" xmlns:v="urn:schemas-microsoft-com:vml" xmlns:wp14="http://schemas.microsoft.com/office/word/2010/wordprocessingDrawing" xmlns:wp="http://schemas.openxmlformats.org/drawingml/2006/wordprocessingDrawing" xmlns:w10="urn:schemas-microsoft-com:office:word" xmlns:w="http://schemas.openxmlformats.org/wordprocessingml/2006/main" xmlns:w14="http://schemas.microsoft.com/office/word/2010/wordml" xmlns:w15="http://schemas.microsoft.com/office/word/2012/wordml" xmlns:w16se="http://schemas.microsoft.com/office/word/2015/wordml/symex" xmlns:wpg="http://schemas.microsoft.com/office/word/2010/wordprocessingGroup" xmlns:wpi="http://schemas.microsoft.com/office/word/2010/wordprocessingInk" xmlns:wne="http://schemas.microsoft.com/office/word/2006/wordml" xmlns:wps="http://schemas.microsoft.com/office/word/2010/wordprocessingShape" mc:Ignorable="w14 w15 w16se wp14">
+<w:document xmlns:wpc="http://schemas.microsoft.com/office/word/2010/wordprocessingCanvas" xmlns:cx="http://schemas.microsoft.com/office/drawing/2014/chartex" xmlns:mc="http://schemas.openxmlformats.org/markup-compatibility/2006" xmlns:o="urn:schemas-microsoft-com:office:office" xmlns:r="http://schemas.openxmlformats.org/officeDocument/2006/relationships" xmlns:m="http://schemas.openxmlformats.org/officeDocument/2006/math" xmlns:v="urn:schemas-microsoft-com:vml" xmlns:wp14="http://schemas.microsoft.com/office/word/2010/wordprocessingDrawing" xmlns:wp="http://schemas.openxmlformats.org/drawingml/2006/wordprocessingDrawing" xmlns:w10="urn:schemas-microsoft-com:office:word" xmlns:w="http://schemas.openxmlformats.org/wordprocessingml/2006/main" xmlns:w14="http://schemas.microsoft.com/office/word/2010/wordml" xmlns:w15="http://schemas.microsoft.com/office/word/2012/wordml" xmlns:w16se="http://schemas.microsoft.com/office/word/2015/wordml/symex" xmlns:wpg="http://schemas.microsoft.com/office/word/2010/wordprocessingGroup" xmlns:wpi="http://schemas.microsoft.com/office/word/2010/wordprocessingInk" xmlns:wne="http://schemas.microsoft.com/office/word/2006/wordml" xmlns:wps="http://schemas.microsoft.com/office/word/2010/wordprocessingShape" mc:Ignorable="w14 w15 w16se wp14">
   <w:body>
     <w:p>
       <w:pPr>
@@ -43,6 +43,918 @@
           <w:u w:val="single"/>
         </w:rPr>
         <w:t>SECCIÓN 1: ANALISIS TEORICO ESPACIO-TEMPORAL</w:t>
+      </w:r>
+    </w:p>
+    <w:p>
+      <w:pPr>
+        <w:spacing w:after="0"/>
+        <w:rPr>
+          <w:sz w:val="24"/>
+          <w:u w:val="single"/>
+        </w:rPr>
+      </w:pPr>
+    </w:p>
+    <w:p>
+      <w:pPr>
+        <w:spacing w:after="0"/>
+        <w:rPr>
+          <w:sz w:val="24"/>
+          <w:u w:val="single"/>
+        </w:rPr>
+      </w:pPr>
+      <w:r>
+        <w:rPr>
+          <w:sz w:val="24"/>
+        </w:rPr>
+        <w:tab/>
+      </w:r>
+      <w:r>
+        <w:rPr>
+          <w:sz w:val="24"/>
+          <w:u w:val="single"/>
+        </w:rPr>
+        <w:t xml:space="preserve">Sección </w:t>
+      </w:r>
+      <w:r>
+        <w:rPr>
+          <w:sz w:val="24"/>
+          <w:u w:val="single"/>
+        </w:rPr>
+        <w:t>1.1: Porqué Lista de Adyacencias y no Matriz de Adyacencias?</w:t>
+      </w:r>
+    </w:p>
+    <w:p>
+      <w:pPr>
+        <w:spacing w:after="0"/>
+        <w:rPr>
+          <w:sz w:val="24"/>
+        </w:rPr>
+      </w:pPr>
+      <w:r>
+        <w:rPr>
+          <w:sz w:val="24"/>
+        </w:rPr>
+        <w:tab/>
+      </w:r>
+      <w:r>
+        <w:rPr>
+          <w:sz w:val="24"/>
+        </w:rPr>
+        <w:tab/>
+        <w:t xml:space="preserve">Una de las primeras decisiones que fue necesario tomar para afrontar esta actividad fue la selección de la implementación de la ED Grafo más eficiente para el problema, luego de </w:t>
+      </w:r>
+      <w:r>
+        <w:rPr>
+          <w:sz w:val="24"/>
+        </w:rPr>
+        <w:t xml:space="preserve">deliberar sobre la cuestión llegamos a la conclusión que la mejor implementación en este caso sería el Grafo con listas de Adyacencias, veamos el porqué </w:t>
+      </w:r>
+    </w:p>
+    <w:p>
+      <w:pPr>
+        <w:spacing w:after="0"/>
+        <w:rPr>
+          <w:sz w:val="24"/>
+        </w:rPr>
+      </w:pPr>
+      <w:r>
+        <w:rPr>
+          <w:sz w:val="24"/>
+        </w:rPr>
+        <w:tab/>
+      </w:r>
+      <w:r>
+        <w:rPr>
+          <w:sz w:val="24"/>
+        </w:rPr>
+        <w:tab/>
+        <w:t>Sabemos por lo visto en teoría que el espacio de ejecución de la implementación por matriz de Adyacencia es O(n^2), mientras que el espacio para la l</w:t>
+      </w:r>
+      <w:r>
+        <w:rPr>
+          <w:sz w:val="24"/>
+        </w:rPr>
+        <w:t xml:space="preserve">ista de adyacencias es O(n + a), por las restricciones del problema, en el peor caso (donde n = 500 y a = (500*499)/2, el espacio para la matriz de adyacencias seria O(500^2) = 250000 mientras que el espacio en la lista de adyacencias seria O(500 + 124750) = 125250 </w:t>
+      </w:r>
+      <w:r>
+        <w:rPr>
+          <w:sz w:val="24"/>
+        </w:rPr>
+        <w:t>, la diferencia de espacio es aproximadamente la mitad y entonces se justifica el uso de la Lista de Adyacencias</w:t>
+      </w:r>
+    </w:p>
+    <w:p>
+      <w:pPr>
+        <w:spacing w:after="0"/>
+        <w:rPr>
+          <w:sz w:val="24"/>
+        </w:rPr>
+      </w:pPr>
+      <w:r>
+        <w:rPr>
+          <w:sz w:val="24"/>
+        </w:rPr>
+        <w:tab/>
+      </w:r>
+      <w:r>
+        <w:rPr>
+          <w:sz w:val="24"/>
+        </w:rPr>
+        <w:tab/>
+        <w:t xml:space="preserve">Y que ocurre con el tiempo de ejecución? Sabemos </w:t>
+      </w:r>
+      <w:r>
+        <w:rPr>
+          <w:sz w:val="24"/>
+        </w:rPr>
+        <w:t>que,</w:t>
+      </w:r>
+      <w:r>
+        <w:rPr>
+          <w:sz w:val="24"/>
+        </w:rPr>
+        <w:t xml:space="preserve"> en este aspecto, la Matriz de Adyacencias es mejor ya que al ser una matriz, los accesos a la misma se pueden realizar en tiempo constante</w:t>
+      </w:r>
+      <w:r>
+        <w:rPr>
+          <w:sz w:val="24"/>
+        </w:rPr>
+        <w:t xml:space="preserve"> mientras que los accesos en la lista de adyacencias son O(</w:t>
+      </w:r>
+      <w:proofErr w:type="spellStart"/>
+      <w:r>
+        <w:rPr>
+          <w:sz w:val="24"/>
+        </w:rPr>
+        <w:t>n+a</w:t>
+      </w:r>
+      <w:proofErr w:type="spellEnd"/>
+      <w:r>
+        <w:rPr>
+          <w:sz w:val="24"/>
+        </w:rPr>
+        <w:t xml:space="preserve">), pero en este aspecto, es posible reducir el tiempo de los accesos a las listas por medio del uso de punteros </w:t>
+      </w:r>
+    </w:p>
+    <w:p>
+      <w:pPr>
+        <w:spacing w:after="0"/>
+        <w:rPr>
+          <w:sz w:val="24"/>
+        </w:rPr>
+      </w:pPr>
+    </w:p>
+    <w:p>
+      <w:pPr>
+        <w:spacing w:after="0"/>
+        <w:rPr>
+          <w:sz w:val="24"/>
+          <w:u w:val="single"/>
+        </w:rPr>
+      </w:pPr>
+      <w:r>
+        <w:rPr>
+          <w:sz w:val="24"/>
+        </w:rPr>
+        <w:tab/>
+      </w:r>
+      <w:r>
+        <w:rPr>
+          <w:sz w:val="24"/>
+          <w:u w:val="single"/>
+        </w:rPr>
+        <w:t xml:space="preserve">Sección 1.2: Análisis de Tiempo y Espacio de las </w:t>
+      </w:r>
+      <w:proofErr w:type="spellStart"/>
+      <w:r>
+        <w:rPr>
+          <w:sz w:val="24"/>
+          <w:u w:val="single"/>
+        </w:rPr>
+        <w:t>EDs</w:t>
+      </w:r>
+      <w:proofErr w:type="spellEnd"/>
+      <w:r>
+        <w:rPr>
+          <w:sz w:val="24"/>
+          <w:u w:val="single"/>
+        </w:rPr>
+        <w:t>:</w:t>
+      </w:r>
+    </w:p>
+    <w:p>
+      <w:pPr>
+        <w:spacing w:after="0"/>
+        <w:rPr>
+          <w:sz w:val="24"/>
+          <w:u w:val="single"/>
+        </w:rPr>
+      </w:pPr>
+    </w:p>
+    <w:p>
+      <w:pPr>
+        <w:spacing w:after="0"/>
+        <w:rPr>
+          <w:sz w:val="24"/>
+        </w:rPr>
+      </w:pPr>
+      <w:r>
+        <w:rPr>
+          <w:sz w:val="24"/>
+        </w:rPr>
+        <w:tab/>
+        <w:t>Analicemos los tiempos y espacios de Ejecución ED por ED:</w:t>
+      </w:r>
+    </w:p>
+    <w:p>
+      <w:pPr>
+        <w:spacing w:after="0"/>
+        <w:rPr>
+          <w:sz w:val="24"/>
+        </w:rPr>
+      </w:pPr>
+      <w:r>
+        <w:rPr>
+          <w:sz w:val="24"/>
+        </w:rPr>
+        <w:tab/>
+      </w:r>
+    </w:p>
+    <w:p>
+      <w:pPr>
+        <w:spacing w:after="0"/>
+        <w:rPr>
+          <w:sz w:val="24"/>
+          <w:u w:val="single"/>
+        </w:rPr>
+      </w:pPr>
+      <w:r>
+        <w:rPr>
+          <w:sz w:val="24"/>
+        </w:rPr>
+        <w:tab/>
+      </w:r>
+      <w:r>
+        <w:rPr>
+          <w:sz w:val="24"/>
+          <w:u w:val="single"/>
+        </w:rPr>
+        <w:t>Cola:</w:t>
+      </w:r>
+    </w:p>
+    <w:p>
+      <w:pPr>
+        <w:spacing w:after="0"/>
+        <w:rPr>
+          <w:sz w:val="24"/>
+          <w:u w:val="single"/>
+        </w:rPr>
+      </w:pPr>
+    </w:p>
+    <w:p>
+      <w:pPr>
+        <w:spacing w:after="0"/>
+        <w:rPr>
+          <w:sz w:val="24"/>
+          <w:u w:val="single"/>
+        </w:rPr>
+      </w:pPr>
+      <w:r>
+        <w:rPr>
+          <w:sz w:val="24"/>
+        </w:rPr>
+        <w:tab/>
+      </w:r>
+      <w:r>
+        <w:rPr>
+          <w:sz w:val="24"/>
+          <w:u w:val="single"/>
+        </w:rPr>
+        <w:t>Grafo:</w:t>
+      </w:r>
+    </w:p>
+    <w:p>
+      <w:pPr>
+        <w:spacing w:after="0"/>
+        <w:rPr>
+          <w:sz w:val="24"/>
+        </w:rPr>
+      </w:pPr>
+    </w:p>
+    <w:p>
+      <w:pPr>
+        <w:spacing w:after="0"/>
+        <w:rPr>
+          <w:sz w:val="24"/>
+        </w:rPr>
+      </w:pPr>
+      <w:r>
+        <w:rPr>
+          <w:sz w:val="24"/>
+        </w:rPr>
+        <w:tab/>
+      </w:r>
+      <w:proofErr w:type="spellStart"/>
+      <w:r>
+        <w:rPr>
+          <w:sz w:val="24"/>
+          <w:u w:val="single"/>
+        </w:rPr>
+        <w:t>Disjoint</w:t>
+      </w:r>
+      <w:proofErr w:type="spellEnd"/>
+      <w:r>
+        <w:rPr>
+          <w:sz w:val="24"/>
+          <w:u w:val="single"/>
+        </w:rPr>
+        <w:t>-Set:</w:t>
+      </w:r>
+    </w:p>
+    <w:p>
+      <w:pPr>
+        <w:spacing w:after="0"/>
+        <w:rPr>
+          <w:sz w:val="24"/>
+        </w:rPr>
+      </w:pPr>
+    </w:p>
+    <w:p>
+      <w:pPr>
+        <w:spacing w:after="0"/>
+        <w:rPr>
+          <w:sz w:val="24"/>
+        </w:rPr>
+      </w:pPr>
+      <w:r>
+        <w:rPr>
+          <w:sz w:val="24"/>
+        </w:rPr>
+        <w:tab/>
+      </w:r>
+      <w:proofErr w:type="spellStart"/>
+      <w:r>
+        <w:rPr>
+          <w:sz w:val="24"/>
+          <w:u w:val="single"/>
+        </w:rPr>
+        <w:t>Heap</w:t>
+      </w:r>
+      <w:proofErr w:type="spellEnd"/>
+      <w:r>
+        <w:rPr>
+          <w:sz w:val="24"/>
+          <w:u w:val="single"/>
+        </w:rPr>
+        <w:t>:</w:t>
+      </w:r>
+    </w:p>
+    <w:p>
+      <w:pPr>
+        <w:spacing w:after="0"/>
+        <w:rPr>
+          <w:sz w:val="24"/>
+        </w:rPr>
+      </w:pPr>
+    </w:p>
+    <w:p>
+      <w:pPr>
+        <w:spacing w:after="0"/>
+        <w:rPr>
+          <w:sz w:val="24"/>
+          <w:u w:val="single"/>
+        </w:rPr>
+      </w:pPr>
+    </w:p>
+    <w:p>
+      <w:pPr>
+        <w:spacing w:after="0"/>
+        <w:rPr>
+          <w:sz w:val="24"/>
+          <w:u w:val="single"/>
+        </w:rPr>
+      </w:pPr>
+      <w:r>
+        <w:rPr>
+          <w:sz w:val="24"/>
+        </w:rPr>
+        <w:tab/>
+      </w:r>
+      <w:r>
+        <w:rPr>
+          <w:sz w:val="24"/>
+          <w:u w:val="single"/>
+        </w:rPr>
+        <w:t>Sección 1.3: Análisis de Tiempo y Espacio de los Problemas:</w:t>
+      </w:r>
+    </w:p>
+    <w:p>
+      <w:pPr>
+        <w:spacing w:after="0"/>
+        <w:rPr>
+          <w:sz w:val="24"/>
+          <w:u w:val="single"/>
+        </w:rPr>
+      </w:pPr>
+    </w:p>
+    <w:p>
+      <w:pPr>
+        <w:spacing w:after="0"/>
+        <w:rPr>
+          <w:sz w:val="24"/>
+        </w:rPr>
+      </w:pPr>
+      <w:r>
+        <w:rPr>
+          <w:sz w:val="24"/>
+        </w:rPr>
+        <w:tab/>
+        <w:t>Analicemos los tiempos y espacios de ejecución problema por problema:</w:t>
+      </w:r>
+    </w:p>
+    <w:p>
+      <w:pPr>
+        <w:spacing w:after="0"/>
+        <w:rPr>
+          <w:sz w:val="24"/>
+        </w:rPr>
+      </w:pPr>
+    </w:p>
+    <w:p>
+      <w:pPr>
+        <w:spacing w:after="0"/>
+        <w:rPr>
+          <w:sz w:val="24"/>
+        </w:rPr>
+      </w:pPr>
+      <w:r>
+        <w:rPr>
+          <w:sz w:val="24"/>
+        </w:rPr>
+        <w:tab/>
+      </w:r>
+      <w:r>
+        <w:rPr>
+          <w:sz w:val="24"/>
+          <w:u w:val="single"/>
+        </w:rPr>
+        <w:t>Problema 1: Grafo Conexo:</w:t>
+      </w:r>
+    </w:p>
+    <w:p>
+      <w:pPr>
+        <w:spacing w:after="0"/>
+        <w:rPr>
+          <w:sz w:val="24"/>
+        </w:rPr>
+      </w:pPr>
+    </w:p>
+    <w:p>
+      <w:pPr>
+        <w:spacing w:after="0"/>
+        <w:rPr>
+          <w:sz w:val="24"/>
+        </w:rPr>
+      </w:pPr>
+      <w:r>
+        <w:rPr>
+          <w:sz w:val="24"/>
+        </w:rPr>
+        <w:tab/>
+        <w:t>Problema A: BFS</w:t>
+      </w:r>
+    </w:p>
+    <w:p>
+      <w:pPr>
+        <w:spacing w:after="0"/>
+        <w:rPr>
+          <w:sz w:val="24"/>
+        </w:rPr>
+      </w:pPr>
+      <w:r>
+        <w:rPr>
+          <w:sz w:val="24"/>
+        </w:rPr>
+        <w:tab/>
+        <w:t>Problema B: Conjunto D</w:t>
+      </w:r>
+      <w:r>
+        <w:rPr>
+          <w:sz w:val="24"/>
+        </w:rPr>
+        <w:t>i</w:t>
+      </w:r>
+      <w:r>
+        <w:rPr>
+          <w:sz w:val="24"/>
+        </w:rPr>
+        <w:t>sjunto</w:t>
+      </w:r>
+    </w:p>
+    <w:p>
+      <w:pPr>
+        <w:spacing w:after="0"/>
+        <w:rPr>
+          <w:sz w:val="24"/>
+        </w:rPr>
+      </w:pPr>
+    </w:p>
+    <w:p>
+      <w:pPr>
+        <w:spacing w:after="0"/>
+        <w:rPr>
+          <w:sz w:val="24"/>
+          <w:u w:val="single"/>
+        </w:rPr>
+      </w:pPr>
+      <w:r>
+        <w:rPr>
+          <w:sz w:val="24"/>
+        </w:rPr>
+        <w:tab/>
+      </w:r>
+      <w:r>
+        <w:rPr>
+          <w:sz w:val="24"/>
+          <w:u w:val="single"/>
+        </w:rPr>
+        <w:t xml:space="preserve">Problema 2: Árbol </w:t>
+      </w:r>
+      <w:proofErr w:type="spellStart"/>
+      <w:r>
+        <w:rPr>
+          <w:sz w:val="24"/>
+          <w:u w:val="single"/>
+        </w:rPr>
+        <w:t>Minimal</w:t>
+      </w:r>
+      <w:proofErr w:type="spellEnd"/>
+      <w:r>
+        <w:rPr>
+          <w:sz w:val="24"/>
+          <w:u w:val="single"/>
+        </w:rPr>
+        <w:t xml:space="preserve"> de Cubrimiento:</w:t>
+      </w:r>
+    </w:p>
+    <w:p>
+      <w:pPr>
+        <w:spacing w:after="0"/>
+        <w:rPr>
+          <w:sz w:val="24"/>
+        </w:rPr>
+      </w:pPr>
+      <w:r>
+        <w:rPr>
+          <w:sz w:val="24"/>
+        </w:rPr>
+        <w:lastRenderedPageBreak/>
+        <w:tab/>
+        <w:t xml:space="preserve">Problema 1A: </w:t>
+      </w:r>
+      <w:proofErr w:type="spellStart"/>
+      <w:r>
+        <w:rPr>
+          <w:sz w:val="24"/>
+        </w:rPr>
+        <w:t>Kruskal</w:t>
+      </w:r>
+      <w:proofErr w:type="spellEnd"/>
+      <w:r>
+        <w:rPr>
+          <w:sz w:val="24"/>
+        </w:rPr>
+        <w:t xml:space="preserve"> Lista Ordenada con </w:t>
+      </w:r>
+      <w:proofErr w:type="spellStart"/>
+      <w:r>
+        <w:rPr>
+          <w:sz w:val="24"/>
+        </w:rPr>
+        <w:t>Disjoint</w:t>
+      </w:r>
+      <w:proofErr w:type="spellEnd"/>
+      <w:r>
+        <w:rPr>
+          <w:sz w:val="24"/>
+        </w:rPr>
+        <w:t xml:space="preserve"> Set Con </w:t>
+      </w:r>
+      <w:r>
+        <w:rPr>
+          <w:sz w:val="24"/>
+        </w:rPr>
+        <w:t>Heurística</w:t>
+      </w:r>
+      <w:bookmarkStart w:id="0" w:name="_GoBack"/>
+      <w:bookmarkEnd w:id="0"/>
+    </w:p>
+    <w:p>
+      <w:pPr>
+        <w:spacing w:after="0"/>
+        <w:rPr>
+          <w:sz w:val="24"/>
+        </w:rPr>
+      </w:pPr>
+      <w:r>
+        <w:rPr>
+          <w:sz w:val="24"/>
+        </w:rPr>
+        <w:tab/>
+      </w:r>
+      <w:r>
+        <w:rPr>
+          <w:sz w:val="24"/>
+        </w:rPr>
+        <w:t>Problema 1</w:t>
+      </w:r>
+      <w:r>
+        <w:rPr>
+          <w:sz w:val="24"/>
+        </w:rPr>
+        <w:t>B</w:t>
+      </w:r>
+      <w:r>
+        <w:rPr>
+          <w:sz w:val="24"/>
+        </w:rPr>
+        <w:t xml:space="preserve">: </w:t>
+      </w:r>
+      <w:proofErr w:type="spellStart"/>
+      <w:r>
+        <w:rPr>
+          <w:sz w:val="24"/>
+        </w:rPr>
+        <w:t>Kruskal</w:t>
+      </w:r>
+      <w:proofErr w:type="spellEnd"/>
+      <w:r>
+        <w:rPr>
+          <w:sz w:val="24"/>
+        </w:rPr>
+        <w:t xml:space="preserve"> Lista Ordenada con </w:t>
+      </w:r>
+      <w:proofErr w:type="spellStart"/>
+      <w:r>
+        <w:rPr>
+          <w:sz w:val="24"/>
+        </w:rPr>
+        <w:t>Disjoint</w:t>
+      </w:r>
+      <w:proofErr w:type="spellEnd"/>
+      <w:r>
+        <w:rPr>
+          <w:sz w:val="24"/>
+        </w:rPr>
+        <w:t xml:space="preserve"> Set </w:t>
+      </w:r>
+      <w:r>
+        <w:rPr>
+          <w:sz w:val="24"/>
+        </w:rPr>
+        <w:t>Sin</w:t>
+      </w:r>
+      <w:r>
+        <w:rPr>
+          <w:sz w:val="24"/>
+        </w:rPr>
+        <w:t xml:space="preserve"> </w:t>
+      </w:r>
+      <w:r>
+        <w:rPr>
+          <w:sz w:val="24"/>
+        </w:rPr>
+        <w:t>Heurística</w:t>
+      </w:r>
+    </w:p>
+    <w:p>
+      <w:pPr>
+        <w:spacing w:after="0"/>
+        <w:rPr>
+          <w:sz w:val="24"/>
+        </w:rPr>
+      </w:pPr>
+      <w:r>
+        <w:rPr>
+          <w:sz w:val="24"/>
+        </w:rPr>
+        <w:tab/>
+      </w:r>
+      <w:r>
+        <w:rPr>
+          <w:sz w:val="24"/>
+        </w:rPr>
+        <w:t>Problema 1</w:t>
+      </w:r>
+      <w:r>
+        <w:rPr>
+          <w:sz w:val="24"/>
+        </w:rPr>
+        <w:t>C</w:t>
+      </w:r>
+      <w:r>
+        <w:rPr>
+          <w:sz w:val="24"/>
+        </w:rPr>
+        <w:t xml:space="preserve">: </w:t>
+      </w:r>
+      <w:proofErr w:type="spellStart"/>
+      <w:r>
+        <w:rPr>
+          <w:sz w:val="24"/>
+        </w:rPr>
+        <w:t>Kruskal</w:t>
+      </w:r>
+      <w:proofErr w:type="spellEnd"/>
+      <w:r>
+        <w:rPr>
+          <w:sz w:val="24"/>
+        </w:rPr>
+        <w:t xml:space="preserve"> </w:t>
+      </w:r>
+      <w:proofErr w:type="spellStart"/>
+      <w:r>
+        <w:rPr>
+          <w:sz w:val="24"/>
+        </w:rPr>
+        <w:t>Heap</w:t>
+      </w:r>
+      <w:proofErr w:type="spellEnd"/>
+      <w:r>
+        <w:rPr>
+          <w:sz w:val="24"/>
+        </w:rPr>
+        <w:t xml:space="preserve"> con </w:t>
+      </w:r>
+      <w:proofErr w:type="spellStart"/>
+      <w:r>
+        <w:rPr>
+          <w:sz w:val="24"/>
+        </w:rPr>
+        <w:t>Disjoint</w:t>
+      </w:r>
+      <w:proofErr w:type="spellEnd"/>
+      <w:r>
+        <w:rPr>
+          <w:sz w:val="24"/>
+        </w:rPr>
+        <w:t xml:space="preserve"> Set Con </w:t>
+      </w:r>
+      <w:r>
+        <w:rPr>
+          <w:sz w:val="24"/>
+        </w:rPr>
+        <w:t>Heurística</w:t>
+      </w:r>
+    </w:p>
+    <w:p>
+      <w:pPr>
+        <w:spacing w:after="0"/>
+        <w:rPr>
+          <w:sz w:val="24"/>
+        </w:rPr>
+      </w:pPr>
+      <w:r>
+        <w:rPr>
+          <w:sz w:val="24"/>
+        </w:rPr>
+        <w:tab/>
+      </w:r>
+      <w:r>
+        <w:rPr>
+          <w:sz w:val="24"/>
+        </w:rPr>
+        <w:t>Problema 1</w:t>
+      </w:r>
+      <w:r>
+        <w:rPr>
+          <w:sz w:val="24"/>
+        </w:rPr>
+        <w:t>D</w:t>
+      </w:r>
+      <w:r>
+        <w:rPr>
+          <w:sz w:val="24"/>
+        </w:rPr>
+        <w:t xml:space="preserve">: </w:t>
+      </w:r>
+      <w:proofErr w:type="spellStart"/>
+      <w:r>
+        <w:rPr>
+          <w:sz w:val="24"/>
+        </w:rPr>
+        <w:t>Kruskal</w:t>
+      </w:r>
+      <w:proofErr w:type="spellEnd"/>
+      <w:r>
+        <w:rPr>
+          <w:sz w:val="24"/>
+        </w:rPr>
+        <w:t xml:space="preserve"> </w:t>
+      </w:r>
+      <w:proofErr w:type="spellStart"/>
+      <w:r>
+        <w:rPr>
+          <w:sz w:val="24"/>
+        </w:rPr>
+        <w:t>Heap</w:t>
+      </w:r>
+      <w:proofErr w:type="spellEnd"/>
+      <w:r>
+        <w:rPr>
+          <w:sz w:val="24"/>
+        </w:rPr>
+        <w:t xml:space="preserve"> con </w:t>
+      </w:r>
+      <w:proofErr w:type="spellStart"/>
+      <w:r>
+        <w:rPr>
+          <w:sz w:val="24"/>
+        </w:rPr>
+        <w:t>Disjoint</w:t>
+      </w:r>
+      <w:proofErr w:type="spellEnd"/>
+      <w:r>
+        <w:rPr>
+          <w:sz w:val="24"/>
+        </w:rPr>
+        <w:t xml:space="preserve"> Set </w:t>
+      </w:r>
+      <w:r>
+        <w:rPr>
+          <w:sz w:val="24"/>
+        </w:rPr>
+        <w:t>Sin</w:t>
+      </w:r>
+      <w:r>
+        <w:rPr>
+          <w:sz w:val="24"/>
+        </w:rPr>
+        <w:t xml:space="preserve"> </w:t>
+      </w:r>
+      <w:r>
+        <w:rPr>
+          <w:sz w:val="24"/>
+        </w:rPr>
+        <w:t>Heurística</w:t>
+      </w:r>
+      <w:r>
+        <w:rPr>
+          <w:sz w:val="24"/>
+        </w:rPr>
+        <w:t xml:space="preserve"> </w:t>
+      </w:r>
+    </w:p>
+    <w:p>
+      <w:pPr>
+        <w:spacing w:after="0"/>
+        <w:rPr>
+          <w:sz w:val="24"/>
+        </w:rPr>
+      </w:pPr>
+      <w:r>
+        <w:rPr>
+          <w:sz w:val="24"/>
+        </w:rPr>
+        <w:t xml:space="preserve"> </w:t>
+      </w:r>
+    </w:p>
+    <w:p>
+      <w:pPr>
+        <w:spacing w:after="0"/>
+        <w:rPr>
+          <w:sz w:val="24"/>
+        </w:rPr>
+      </w:pPr>
+    </w:p>
+    <w:p>
+      <w:pPr>
+        <w:spacing w:after="0"/>
+        <w:rPr>
+          <w:sz w:val="24"/>
+          <w:u w:val="single"/>
+        </w:rPr>
+      </w:pPr>
+      <w:r>
+        <w:rPr>
+          <w:sz w:val="24"/>
+          <w:u w:val="single"/>
+        </w:rPr>
+        <w:t xml:space="preserve"> </w:t>
+      </w:r>
+    </w:p>
+    <w:p>
+      <w:pPr>
+        <w:spacing w:after="0"/>
+        <w:rPr>
+          <w:sz w:val="24"/>
+        </w:rPr>
+      </w:pPr>
+      <w:r>
+        <w:rPr>
+          <w:sz w:val="24"/>
+        </w:rPr>
+        <w:tab/>
       </w:r>
     </w:p>
     <w:p>
@@ -2033,8 +2945,6 @@
               </w:rPr>
               <w:t>41258</w:t>
             </w:r>
-            <w:bookmarkStart w:id="0" w:name="_GoBack"/>
-            <w:bookmarkEnd w:id="0"/>
           </w:p>
         </w:tc>
         <w:tc>
@@ -2147,6 +3057,44 @@
           <w:u w:val="single"/>
         </w:rPr>
         <w:t>SECCIÓN 4: CODIGOS FUENTE</w:t>
+      </w:r>
+    </w:p>
+    <w:p>
+      <w:pPr>
+        <w:spacing w:after="0"/>
+        <w:rPr>
+          <w:sz w:val="28"/>
+          <w:u w:val="single"/>
+        </w:rPr>
+      </w:pPr>
+    </w:p>
+    <w:p>
+      <w:pPr>
+        <w:spacing w:after="0"/>
+        <w:rPr>
+          <w:sz w:val="24"/>
+        </w:rPr>
+      </w:pPr>
+      <w:r>
+        <w:rPr>
+          <w:sz w:val="24"/>
+        </w:rPr>
+        <w:tab/>
+        <w:t xml:space="preserve">El lenguaje elegido para implementar las soluciones y </w:t>
+      </w:r>
+      <w:proofErr w:type="spellStart"/>
+      <w:r>
+        <w:rPr>
+          <w:sz w:val="24"/>
+        </w:rPr>
+        <w:t>EDs</w:t>
+      </w:r>
+      <w:proofErr w:type="spellEnd"/>
+      <w:r>
+        <w:rPr>
+          <w:sz w:val="24"/>
+        </w:rPr>
+        <w:t xml:space="preserve"> fue Java, usando el IDE Eclipse </w:t>
       </w:r>
     </w:p>
     <w:sectPr>
@@ -2161,7 +3109,7 @@
 </file>
 
 <file path=word/endnotes.xml><?xml version="1.0" encoding="utf-8"?>
-<w:endnotes xmlns:wpc="http://schemas.microsoft.com/office/word/2010/wordprocessingCanvas" xmlns:cx="http://schemas.microsoft.com/office/drawing/2014/chartex" xmlns:cx1="http://schemas.microsoft.com/office/drawing/2015/9/8/chartex" xmlns:cx2="http://schemas.microsoft.com/office/drawing/2015/10/21/chartex" xmlns:cx3="http://schemas.microsoft.com/office/drawing/2016/5/9/chartex" xmlns:cx4="http://schemas.microsoft.com/office/drawing/2016/5/10/chartex" xmlns:cx5="http://schemas.microsoft.com/office/drawing/2016/5/11/chartex" xmlns:cx6="http://schemas.microsoft.com/office/drawing/2016/5/12/chartex" xmlns:cx7="http://schemas.microsoft.com/office/drawing/2016/5/13/chartex" xmlns:cx8="http://schemas.microsoft.com/office/drawing/2016/5/14/chartex" xmlns:mc="http://schemas.openxmlformats.org/markup-compatibility/2006" xmlns:o="urn:schemas-microsoft-com:office:office" xmlns:r="http://schemas.openxmlformats.org/officeDocument/2006/relationships" xmlns:m="http://schemas.openxmlformats.org/officeDocument/2006/math" xmlns:v="urn:schemas-microsoft-com:vml" xmlns:wp14="http://schemas.microsoft.com/office/word/2010/wordprocessingDrawing" xmlns:wp="http://schemas.openxmlformats.org/drawingml/2006/wordprocessingDrawing" xmlns:w10="urn:schemas-microsoft-com:office:word" xmlns:w="http://schemas.openxmlformats.org/wordprocessingml/2006/main" xmlns:w14="http://schemas.microsoft.com/office/word/2010/wordml" xmlns:w15="http://schemas.microsoft.com/office/word/2012/wordml" xmlns:w16se="http://schemas.microsoft.com/office/word/2015/wordml/symex" xmlns:wpg="http://schemas.microsoft.com/office/word/2010/wordprocessingGroup" xmlns:wpi="http://schemas.microsoft.com/office/word/2010/wordprocessingInk" xmlns:wne="http://schemas.microsoft.com/office/word/2006/wordml" xmlns:wps="http://schemas.microsoft.com/office/word/2010/wordprocessingShape" mc:Ignorable="w14 w15 w16se wp14">
+<w:endnotes xmlns:wpc="http://schemas.microsoft.com/office/word/2010/wordprocessingCanvas" xmlns:cx="http://schemas.microsoft.com/office/drawing/2014/chartex" xmlns:mc="http://schemas.openxmlformats.org/markup-compatibility/2006" xmlns:o="urn:schemas-microsoft-com:office:office" xmlns:r="http://schemas.openxmlformats.org/officeDocument/2006/relationships" xmlns:m="http://schemas.openxmlformats.org/officeDocument/2006/math" xmlns:v="urn:schemas-microsoft-com:vml" xmlns:wp14="http://schemas.microsoft.com/office/word/2010/wordprocessingDrawing" xmlns:wp="http://schemas.openxmlformats.org/drawingml/2006/wordprocessingDrawing" xmlns:w10="urn:schemas-microsoft-com:office:word" xmlns:w="http://schemas.openxmlformats.org/wordprocessingml/2006/main" xmlns:w14="http://schemas.microsoft.com/office/word/2010/wordml" xmlns:w15="http://schemas.microsoft.com/office/word/2012/wordml" xmlns:w16se="http://schemas.microsoft.com/office/word/2015/wordml/symex" xmlns:wpg="http://schemas.microsoft.com/office/word/2010/wordprocessingGroup" xmlns:wpi="http://schemas.microsoft.com/office/word/2010/wordprocessingInk" xmlns:wne="http://schemas.microsoft.com/office/word/2006/wordml" xmlns:wps="http://schemas.microsoft.com/office/word/2010/wordprocessingShape" mc:Ignorable="w14 w15 w16se wp14">
   <w:endnote w:type="separator" w:id="-1">
     <w:p>
       <w:pPr>
@@ -2186,7 +3134,7 @@
 </file>
 
 <file path=word/footer1.xml><?xml version="1.0" encoding="utf-8"?>
-<w:ftr xmlns:wpc="http://schemas.microsoft.com/office/word/2010/wordprocessingCanvas" xmlns:cx="http://schemas.microsoft.com/office/drawing/2014/chartex" xmlns:cx1="http://schemas.microsoft.com/office/drawing/2015/9/8/chartex" xmlns:cx2="http://schemas.microsoft.com/office/drawing/2015/10/21/chartex" xmlns:cx3="http://schemas.microsoft.com/office/drawing/2016/5/9/chartex" xmlns:cx4="http://schemas.microsoft.com/office/drawing/2016/5/10/chartex" xmlns:cx5="http://schemas.microsoft.com/office/drawing/2016/5/11/chartex" xmlns:cx6="http://schemas.microsoft.com/office/drawing/2016/5/12/chartex" xmlns:cx7="http://schemas.microsoft.com/office/drawing/2016/5/13/chartex" xmlns:cx8="http://schemas.microsoft.com/office/drawing/2016/5/14/chartex" xmlns:mc="http://schemas.openxmlformats.org/markup-compatibility/2006" xmlns:o="urn:schemas-microsoft-com:office:office" xmlns:r="http://schemas.openxmlformats.org/officeDocument/2006/relationships" xmlns:m="http://schemas.openxmlformats.org/officeDocument/2006/math" xmlns:v="urn:schemas-microsoft-com:vml" xmlns:wp14="http://schemas.microsoft.com/office/word/2010/wordprocessingDrawing" xmlns:wp="http://schemas.openxmlformats.org/drawingml/2006/wordprocessingDrawing" xmlns:w10="urn:schemas-microsoft-com:office:word" xmlns:w="http://schemas.openxmlformats.org/wordprocessingml/2006/main" xmlns:w14="http://schemas.microsoft.com/office/word/2010/wordml" xmlns:w15="http://schemas.microsoft.com/office/word/2012/wordml" xmlns:w16se="http://schemas.microsoft.com/office/word/2015/wordml/symex" xmlns:wpg="http://schemas.microsoft.com/office/word/2010/wordprocessingGroup" xmlns:wpi="http://schemas.microsoft.com/office/word/2010/wordprocessingInk" xmlns:wne="http://schemas.microsoft.com/office/word/2006/wordml" xmlns:wps="http://schemas.microsoft.com/office/word/2010/wordprocessingShape" mc:Ignorable="w14 w15 w16se wp14">
+<w:ftr xmlns:wpc="http://schemas.microsoft.com/office/word/2010/wordprocessingCanvas" xmlns:cx="http://schemas.microsoft.com/office/drawing/2014/chartex" xmlns:mc="http://schemas.openxmlformats.org/markup-compatibility/2006" xmlns:o="urn:schemas-microsoft-com:office:office" xmlns:r="http://schemas.openxmlformats.org/officeDocument/2006/relationships" xmlns:m="http://schemas.openxmlformats.org/officeDocument/2006/math" xmlns:v="urn:schemas-microsoft-com:vml" xmlns:wp14="http://schemas.microsoft.com/office/word/2010/wordprocessingDrawing" xmlns:wp="http://schemas.openxmlformats.org/drawingml/2006/wordprocessingDrawing" xmlns:w10="urn:schemas-microsoft-com:office:word" xmlns:w="http://schemas.openxmlformats.org/wordprocessingml/2006/main" xmlns:w14="http://schemas.microsoft.com/office/word/2010/wordml" xmlns:w15="http://schemas.microsoft.com/office/word/2012/wordml" xmlns:w16se="http://schemas.microsoft.com/office/word/2015/wordml/symex" xmlns:wpg="http://schemas.microsoft.com/office/word/2010/wordprocessingGroup" xmlns:wpi="http://schemas.microsoft.com/office/word/2010/wordprocessingInk" xmlns:wne="http://schemas.microsoft.com/office/word/2006/wordml" xmlns:wps="http://schemas.microsoft.com/office/word/2010/wordprocessingShape" mc:Ignorable="w14 w15 w16se wp14">
   <w:p>
     <w:pPr>
       <w:tabs>
@@ -2252,7 +3200,7 @@
         <w:szCs w:val="24"/>
         <w:lang w:val="es-ES"/>
       </w:rPr>
-      <w:t>1</w:t>
+      <w:t>3</w:t>
     </w:r>
     <w:r>
       <w:rPr>
@@ -2303,7 +3251,7 @@
         <w:szCs w:val="24"/>
         <w:lang w:val="es-ES"/>
       </w:rPr>
-      <w:t>1</w:t>
+      <w:t>3</w:t>
     </w:r>
     <w:r>
       <w:rPr>
@@ -2323,7 +3271,7 @@
 </file>
 
 <file path=word/footnotes.xml><?xml version="1.0" encoding="utf-8"?>
-<w:footnotes xmlns:wpc="http://schemas.microsoft.com/office/word/2010/wordprocessingCanvas" xmlns:cx="http://schemas.microsoft.com/office/drawing/2014/chartex" xmlns:cx1="http://schemas.microsoft.com/office/drawing/2015/9/8/chartex" xmlns:cx2="http://schemas.microsoft.com/office/drawing/2015/10/21/chartex" xmlns:cx3="http://schemas.microsoft.com/office/drawing/2016/5/9/chartex" xmlns:cx4="http://schemas.microsoft.com/office/drawing/2016/5/10/chartex" xmlns:cx5="http://schemas.microsoft.com/office/drawing/2016/5/11/chartex" xmlns:cx6="http://schemas.microsoft.com/office/drawing/2016/5/12/chartex" xmlns:cx7="http://schemas.microsoft.com/office/drawing/2016/5/13/chartex" xmlns:cx8="http://schemas.microsoft.com/office/drawing/2016/5/14/chartex" xmlns:mc="http://schemas.openxmlformats.org/markup-compatibility/2006" xmlns:o="urn:schemas-microsoft-com:office:office" xmlns:r="http://schemas.openxmlformats.org/officeDocument/2006/relationships" xmlns:m="http://schemas.openxmlformats.org/officeDocument/2006/math" xmlns:v="urn:schemas-microsoft-com:vml" xmlns:wp14="http://schemas.microsoft.com/office/word/2010/wordprocessingDrawing" xmlns:wp="http://schemas.openxmlformats.org/drawingml/2006/wordprocessingDrawing" xmlns:w10="urn:schemas-microsoft-com:office:word" xmlns:w="http://schemas.openxmlformats.org/wordprocessingml/2006/main" xmlns:w14="http://schemas.microsoft.com/office/word/2010/wordml" xmlns:w15="http://schemas.microsoft.com/office/word/2012/wordml" xmlns:w16se="http://schemas.microsoft.com/office/word/2015/wordml/symex" xmlns:wpg="http://schemas.microsoft.com/office/word/2010/wordprocessingGroup" xmlns:wpi="http://schemas.microsoft.com/office/word/2010/wordprocessingInk" xmlns:wne="http://schemas.microsoft.com/office/word/2006/wordml" xmlns:wps="http://schemas.microsoft.com/office/word/2010/wordprocessingShape" mc:Ignorable="w14 w15 w16se wp14">
+<w:footnotes xmlns:wpc="http://schemas.microsoft.com/office/word/2010/wordprocessingCanvas" xmlns:cx="http://schemas.microsoft.com/office/drawing/2014/chartex" xmlns:mc="http://schemas.openxmlformats.org/markup-compatibility/2006" xmlns:o="urn:schemas-microsoft-com:office:office" xmlns:r="http://schemas.openxmlformats.org/officeDocument/2006/relationships" xmlns:m="http://schemas.openxmlformats.org/officeDocument/2006/math" xmlns:v="urn:schemas-microsoft-com:vml" xmlns:wp14="http://schemas.microsoft.com/office/word/2010/wordprocessingDrawing" xmlns:wp="http://schemas.openxmlformats.org/drawingml/2006/wordprocessingDrawing" xmlns:w10="urn:schemas-microsoft-com:office:word" xmlns:w="http://schemas.openxmlformats.org/wordprocessingml/2006/main" xmlns:w14="http://schemas.microsoft.com/office/word/2010/wordml" xmlns:w15="http://schemas.microsoft.com/office/word/2012/wordml" xmlns:w16se="http://schemas.microsoft.com/office/word/2015/wordml/symex" xmlns:wpg="http://schemas.microsoft.com/office/word/2010/wordprocessingGroup" xmlns:wpi="http://schemas.microsoft.com/office/word/2010/wordprocessingInk" xmlns:wne="http://schemas.microsoft.com/office/word/2006/wordml" xmlns:wps="http://schemas.microsoft.com/office/word/2010/wordprocessingShape" mc:Ignorable="w14 w15 w16se wp14">
   <w:footnote w:type="separator" w:id="-1">
     <w:p>
       <w:pPr>
@@ -2364,7 +3312,7 @@
       </w:pPr>
     </w:pPrDefault>
   </w:docDefaults>
-  <w:latentStyles w:defLockedState="0" w:defUIPriority="99" w:defSemiHidden="0" w:defUnhideWhenUsed="0" w:defQFormat="0" w:count="374">
+  <w:latentStyles w:defLockedState="0" w:defUIPriority="99" w:defSemiHidden="0" w:defUnhideWhenUsed="0" w:defQFormat="0" w:count="371">
     <w:lsdException w:name="Normal" w:uiPriority="0" w:qFormat="1"/>
     <w:lsdException w:name="heading 1" w:uiPriority="9" w:qFormat="1"/>
     <w:lsdException w:name="heading 2" w:semiHidden="1" w:uiPriority="9" w:unhideWhenUsed="1" w:qFormat="1"/>
@@ -2736,9 +3684,6 @@
     <w:lsdException w:name="List Table 5 Dark Accent 6" w:uiPriority="50"/>
     <w:lsdException w:name="List Table 6 Colorful Accent 6" w:uiPriority="51"/>
     <w:lsdException w:name="List Table 7 Colorful Accent 6" w:uiPriority="52"/>
-    <w:lsdException w:name="Mention" w:semiHidden="1" w:unhideWhenUsed="1"/>
-    <w:lsdException w:name="Smart Hyperlink" w:semiHidden="1" w:unhideWhenUsed="1"/>
-    <w:lsdException w:name="Hashtag" w:semiHidden="1" w:unhideWhenUsed="1"/>
   </w:latentStyles>
   <w:style w:type="paragraph" w:default="1" w:styleId="Normal">
     <w:name w:val="Normal"/>

</xml_diff>

<commit_message>
codigo y Tiempos Words
</commit_message>
<xml_diff>
--- a/Documentacion/ACTIVIDAD 15.docx
+++ b/Documentacion/ACTIVIDAD 15.docx
@@ -340,7 +340,6 @@
         <w:spacing w:after="0"/>
         <w:rPr>
           <w:sz w:val="24"/>
-          <w:lang w:val="it-IT"/>
         </w:rPr>
       </w:pPr>
       <w:r>
@@ -353,109 +352,105 @@
         <w:rPr>
           <w:sz w:val="24"/>
           <w:u w:val="single"/>
-          <w:lang w:val="it-IT"/>
         </w:rPr>
         <w:t>Grafo:</w:t>
       </w:r>
       <w:r>
         <w:rPr>
           <w:sz w:val="24"/>
-          <w:lang w:val="it-IT"/>
-        </w:rPr>
-        <w:t xml:space="preserve"> Esta ED implementa un Grafo seg</w:t>
-      </w:r>
-      <w:r>
-        <w:rPr>
-          <w:sz w:val="24"/>
-          <w:lang w:val="it-IT"/>
-        </w:rPr>
-        <w:t>ún la implem</w:t>
-      </w:r>
-      <w:bookmarkStart w:id="0" w:name="_GoBack"/>
-      <w:bookmarkEnd w:id="0"/>
-    </w:p>
-    <w:p>
-      <w:pPr>
-        <w:spacing w:after="0"/>
-        <w:rPr>
-          <w:sz w:val="24"/>
-          <w:lang w:val="it-IT"/>
-        </w:rPr>
-      </w:pPr>
-    </w:p>
-    <w:p>
-      <w:pPr>
-        <w:spacing w:after="0"/>
-        <w:rPr>
-          <w:sz w:val="24"/>
-          <w:lang w:val="en-US"/>
-        </w:rPr>
-      </w:pPr>
-      <w:r>
-        <w:rPr>
-          <w:sz w:val="24"/>
-          <w:lang w:val="it-IT"/>
+        </w:rPr>
+        <w:t xml:space="preserve"> Esta ED implementa un Grafo según la </w:t>
+      </w:r>
+      <w:proofErr w:type="spellStart"/>
+      <w:r>
+        <w:rPr>
+          <w:sz w:val="24"/>
+        </w:rPr>
+        <w:t>implem</w:t>
+      </w:r>
+      <w:proofErr w:type="spellEnd"/>
+    </w:p>
+    <w:p>
+      <w:pPr>
+        <w:spacing w:after="0"/>
+        <w:rPr>
+          <w:sz w:val="24"/>
+        </w:rPr>
+      </w:pPr>
+    </w:p>
+    <w:p>
+      <w:pPr>
+        <w:spacing w:after="0"/>
+        <w:rPr>
+          <w:sz w:val="24"/>
+        </w:rPr>
+      </w:pPr>
+      <w:r>
+        <w:rPr>
+          <w:sz w:val="24"/>
         </w:rPr>
         <w:tab/>
       </w:r>
+      <w:proofErr w:type="spellStart"/>
       <w:r>
         <w:rPr>
           <w:sz w:val="24"/>
           <w:u w:val="single"/>
-          <w:lang w:val="en-US"/>
-        </w:rPr>
-        <w:t>Disjoint-Set:</w:t>
-      </w:r>
-    </w:p>
-    <w:p>
-      <w:pPr>
-        <w:spacing w:after="0"/>
-        <w:rPr>
-          <w:sz w:val="24"/>
-          <w:lang w:val="en-US"/>
-        </w:rPr>
-      </w:pPr>
-    </w:p>
-    <w:p>
-      <w:pPr>
-        <w:spacing w:after="0"/>
-        <w:rPr>
-          <w:sz w:val="24"/>
-          <w:lang w:val="en-US"/>
-        </w:rPr>
-      </w:pPr>
-      <w:r>
-        <w:rPr>
-          <w:sz w:val="24"/>
-          <w:lang w:val="en-US"/>
+        </w:rPr>
+        <w:t>Disjoint</w:t>
+      </w:r>
+      <w:proofErr w:type="spellEnd"/>
+      <w:r>
+        <w:rPr>
+          <w:sz w:val="24"/>
+          <w:u w:val="single"/>
+        </w:rPr>
+        <w:t>-Set:</w:t>
+      </w:r>
+    </w:p>
+    <w:p>
+      <w:pPr>
+        <w:spacing w:after="0"/>
+        <w:rPr>
+          <w:sz w:val="24"/>
+        </w:rPr>
+      </w:pPr>
+    </w:p>
+    <w:p>
+      <w:pPr>
+        <w:spacing w:after="0"/>
+        <w:rPr>
+          <w:sz w:val="24"/>
+        </w:rPr>
+      </w:pPr>
+      <w:r>
+        <w:rPr>
+          <w:sz w:val="24"/>
         </w:rPr>
         <w:tab/>
       </w:r>
+      <w:proofErr w:type="spellStart"/>
       <w:r>
         <w:rPr>
           <w:sz w:val="24"/>
           <w:u w:val="single"/>
-          <w:lang w:val="en-US"/>
-        </w:rPr>
-        <w:t>Heap:</w:t>
-      </w:r>
-    </w:p>
-    <w:p>
-      <w:pPr>
-        <w:spacing w:after="0"/>
-        <w:rPr>
-          <w:sz w:val="24"/>
-          <w:lang w:val="en-US"/>
-        </w:rPr>
-      </w:pPr>
-    </w:p>
-    <w:p>
-      <w:pPr>
-        <w:spacing w:after="0"/>
+        </w:rPr>
+        <w:t>Heap</w:t>
+      </w:r>
+      <w:proofErr w:type="spellEnd"/>
+      <w:r>
         <w:rPr>
           <w:sz w:val="24"/>
           <w:u w:val="single"/>
-          <w:lang w:val="en-US"/>
+        </w:rPr>
+        <w:t>:</w:t>
+      </w:r>
+    </w:p>
+    <w:p>
+      <w:pPr>
+        <w:spacing w:after="0"/>
+        <w:rPr>
+          <w:sz w:val="24"/>
         </w:rPr>
       </w:pPr>
     </w:p>
@@ -467,10 +462,18 @@
           <w:u w:val="single"/>
         </w:rPr>
       </w:pPr>
-      <w:r>
-        <w:rPr>
-          <w:sz w:val="24"/>
-          <w:lang w:val="en-US"/>
+    </w:p>
+    <w:p>
+      <w:pPr>
+        <w:spacing w:after="0"/>
+        <w:rPr>
+          <w:sz w:val="24"/>
+          <w:u w:val="single"/>
+        </w:rPr>
+      </w:pPr>
+      <w:r>
+        <w:rPr>
+          <w:sz w:val="24"/>
         </w:rPr>
         <w:tab/>
       </w:r>
@@ -1006,6 +1009,26 @@
               </w:rPr>
               <w:t>BFS</w:t>
             </w:r>
+            <w:r>
+              <w:rPr>
+                <w:sz w:val="24"/>
+              </w:rPr>
+              <w:t xml:space="preserve"> (</w:t>
+            </w:r>
+            <w:proofErr w:type="spellStart"/>
+            <w:r>
+              <w:rPr>
+                <w:sz w:val="24"/>
+              </w:rPr>
+              <w:t>NanoSeg</w:t>
+            </w:r>
+            <w:proofErr w:type="spellEnd"/>
+            <w:r>
+              <w:rPr>
+                <w:sz w:val="24"/>
+              </w:rPr>
+              <w:t>)</w:t>
+            </w:r>
           </w:p>
         </w:tc>
         <w:tc>
@@ -1160,6 +1183,13 @@
                 <w:sz w:val="24"/>
               </w:rPr>
             </w:pPr>
+            <w:r>
+              <w:rPr>
+                <w:sz w:val="24"/>
+                <w:highlight w:val="yellow"/>
+              </w:rPr>
+              <w:t>3873061</w:t>
+            </w:r>
           </w:p>
         </w:tc>
         <w:tc>
@@ -1173,6 +1203,12 @@
                 <w:sz w:val="24"/>
               </w:rPr>
             </w:pPr>
+            <w:r>
+              <w:rPr>
+                <w:sz w:val="24"/>
+              </w:rPr>
+              <w:t>9276409</w:t>
+            </w:r>
           </w:p>
         </w:tc>
       </w:tr>
@@ -1226,6 +1262,12 @@
                 <w:sz w:val="24"/>
               </w:rPr>
             </w:pPr>
+            <w:r>
+              <w:rPr>
+                <w:sz w:val="24"/>
+              </w:rPr>
+              <w:t>38407</w:t>
+            </w:r>
           </w:p>
         </w:tc>
         <w:tc>
@@ -1239,6 +1281,13 @@
                 <w:sz w:val="24"/>
               </w:rPr>
             </w:pPr>
+            <w:r>
+              <w:rPr>
+                <w:sz w:val="24"/>
+                <w:highlight w:val="yellow"/>
+              </w:rPr>
+              <w:t>23838</w:t>
+            </w:r>
           </w:p>
         </w:tc>
       </w:tr>
@@ -1292,6 +1341,13 @@
                 <w:sz w:val="24"/>
               </w:rPr>
             </w:pPr>
+            <w:r>
+              <w:rPr>
+                <w:sz w:val="24"/>
+                <w:highlight w:val="yellow"/>
+              </w:rPr>
+              <w:t>641316</w:t>
+            </w:r>
           </w:p>
         </w:tc>
         <w:tc>
@@ -1305,6 +1361,12 @@
                 <w:sz w:val="24"/>
               </w:rPr>
             </w:pPr>
+            <w:r>
+              <w:rPr>
+                <w:sz w:val="24"/>
+              </w:rPr>
+              <w:t>8495705</w:t>
+            </w:r>
           </w:p>
         </w:tc>
       </w:tr>
@@ -1358,6 +1420,13 @@
                 <w:sz w:val="24"/>
               </w:rPr>
             </w:pPr>
+            <w:r>
+              <w:rPr>
+                <w:sz w:val="24"/>
+                <w:highlight w:val="yellow"/>
+              </w:rPr>
+              <w:t>118529</w:t>
+            </w:r>
           </w:p>
         </w:tc>
         <w:tc>
@@ -1371,6 +1440,12 @@
                 <w:sz w:val="24"/>
               </w:rPr>
             </w:pPr>
+            <w:r>
+              <w:rPr>
+                <w:sz w:val="24"/>
+              </w:rPr>
+              <w:t>494976</w:t>
+            </w:r>
           </w:p>
         </w:tc>
       </w:tr>
@@ -1424,6 +1499,13 @@
                 <w:sz w:val="24"/>
               </w:rPr>
             </w:pPr>
+            <w:r>
+              <w:rPr>
+                <w:sz w:val="24"/>
+                <w:highlight w:val="yellow"/>
+              </w:rPr>
+              <w:t>38076</w:t>
+            </w:r>
           </w:p>
         </w:tc>
         <w:tc>
@@ -1437,6 +1519,12 @@
                 <w:sz w:val="24"/>
               </w:rPr>
             </w:pPr>
+            <w:r>
+              <w:rPr>
+                <w:sz w:val="24"/>
+              </w:rPr>
+              <w:t>49332</w:t>
+            </w:r>
           </w:p>
         </w:tc>
       </w:tr>
@@ -1490,6 +1578,12 @@
                 <w:sz w:val="24"/>
               </w:rPr>
             </w:pPr>
+            <w:r>
+              <w:rPr>
+                <w:sz w:val="24"/>
+              </w:rPr>
+              <w:t>115550</w:t>
+            </w:r>
           </w:p>
         </w:tc>
         <w:tc>
@@ -1503,6 +1597,13 @@
                 <w:sz w:val="24"/>
               </w:rPr>
             </w:pPr>
+            <w:r>
+              <w:rPr>
+                <w:sz w:val="24"/>
+                <w:highlight w:val="yellow"/>
+              </w:rPr>
+              <w:t>28804</w:t>
+            </w:r>
           </w:p>
         </w:tc>
       </w:tr>
@@ -1556,6 +1657,13 @@
                 <w:sz w:val="24"/>
               </w:rPr>
             </w:pPr>
+            <w:r>
+              <w:rPr>
+                <w:sz w:val="24"/>
+                <w:highlight w:val="yellow"/>
+              </w:rPr>
+              <w:t>216862</w:t>
+            </w:r>
           </w:p>
         </w:tc>
         <w:tc>
@@ -1569,6 +1677,12 @@
                 <w:sz w:val="24"/>
               </w:rPr>
             </w:pPr>
+            <w:r>
+              <w:rPr>
+                <w:sz w:val="24"/>
+              </w:rPr>
+              <w:t>1130994</w:t>
+            </w:r>
           </w:p>
         </w:tc>
       </w:tr>
@@ -1622,6 +1736,12 @@
                 <w:sz w:val="24"/>
               </w:rPr>
             </w:pPr>
+            <w:r>
+              <w:rPr>
+                <w:sz w:val="24"/>
+              </w:rPr>
+              <w:t>11588</w:t>
+            </w:r>
           </w:p>
         </w:tc>
         <w:tc>
@@ -1635,6 +1755,13 @@
                 <w:sz w:val="24"/>
               </w:rPr>
             </w:pPr>
+            <w:r>
+              <w:rPr>
+                <w:sz w:val="24"/>
+                <w:highlight w:val="yellow"/>
+              </w:rPr>
+              <w:t>2980</w:t>
+            </w:r>
           </w:p>
         </w:tc>
       </w:tr>
@@ -1688,6 +1815,12 @@
                 <w:sz w:val="24"/>
               </w:rPr>
             </w:pPr>
+            <w:r>
+              <w:rPr>
+                <w:sz w:val="24"/>
+              </w:rPr>
+              <w:t>76481</w:t>
+            </w:r>
           </w:p>
         </w:tc>
         <w:tc>
@@ -1701,6 +1834,13 @@
                 <w:sz w:val="24"/>
               </w:rPr>
             </w:pPr>
+            <w:r>
+              <w:rPr>
+                <w:sz w:val="24"/>
+                <w:highlight w:val="yellow"/>
+              </w:rPr>
+              <w:t>20859</w:t>
+            </w:r>
           </w:p>
         </w:tc>
       </w:tr>
@@ -1754,6 +1894,12 @@
                 <w:sz w:val="24"/>
               </w:rPr>
             </w:pPr>
+            <w:r>
+              <w:rPr>
+                <w:sz w:val="24"/>
+              </w:rPr>
+              <w:t>36750</w:t>
+            </w:r>
           </w:p>
         </w:tc>
         <w:tc>
@@ -1767,6 +1913,13 @@
                 <w:sz w:val="24"/>
               </w:rPr>
             </w:pPr>
+            <w:r>
+              <w:rPr>
+                <w:sz w:val="24"/>
+                <w:highlight w:val="yellow"/>
+              </w:rPr>
+              <w:t>5628</w:t>
+            </w:r>
           </w:p>
         </w:tc>
       </w:tr>
@@ -1824,12 +1977,12 @@
         <w:tblLook w:val="04A0" w:firstRow="1" w:lastRow="0" w:firstColumn="1" w:lastColumn="0" w:noHBand="0" w:noVBand="1"/>
       </w:tblPr>
       <w:tblGrid>
-        <w:gridCol w:w="1415"/>
-        <w:gridCol w:w="1415"/>
-        <w:gridCol w:w="1416"/>
-        <w:gridCol w:w="1416"/>
-        <w:gridCol w:w="1416"/>
-        <w:gridCol w:w="1416"/>
+        <w:gridCol w:w="1410"/>
+        <w:gridCol w:w="1412"/>
+        <w:gridCol w:w="1418"/>
+        <w:gridCol w:w="1418"/>
+        <w:gridCol w:w="1418"/>
+        <w:gridCol w:w="1418"/>
       </w:tblGrid>
       <w:tr>
         <w:tc>
@@ -1870,6 +2023,26 @@
               </w:rPr>
               <w:t>Ordenado</w:t>
             </w:r>
+            <w:r>
+              <w:rPr>
+                <w:sz w:val="24"/>
+              </w:rPr>
+              <w:t xml:space="preserve"> (</w:t>
+            </w:r>
+            <w:proofErr w:type="spellStart"/>
+            <w:r>
+              <w:rPr>
+                <w:sz w:val="24"/>
+              </w:rPr>
+              <w:t>NanoSeg</w:t>
+            </w:r>
+            <w:proofErr w:type="spellEnd"/>
+            <w:r>
+              <w:rPr>
+                <w:sz w:val="24"/>
+              </w:rPr>
+              <w:t>)</w:t>
+            </w:r>
           </w:p>
         </w:tc>
         <w:tc>
@@ -2061,6 +2234,12 @@
                 <w:sz w:val="24"/>
               </w:rPr>
             </w:pPr>
+            <w:r>
+              <w:rPr>
+                <w:sz w:val="24"/>
+              </w:rPr>
+              <w:t>976377</w:t>
+            </w:r>
           </w:p>
         </w:tc>
         <w:tc>
@@ -2072,8 +2251,16 @@
               <w:jc w:val="center"/>
               <w:rPr>
                 <w:sz w:val="24"/>
-              </w:rPr>
-            </w:pPr>
+                <w:highlight w:val="yellow"/>
+              </w:rPr>
+            </w:pPr>
+            <w:r>
+              <w:rPr>
+                <w:sz w:val="24"/>
+                <w:highlight w:val="yellow"/>
+              </w:rPr>
+              <w:t>969755</w:t>
+            </w:r>
           </w:p>
         </w:tc>
         <w:tc>
@@ -2087,6 +2274,12 @@
                 <w:sz w:val="24"/>
               </w:rPr>
             </w:pPr>
+            <w:r>
+              <w:rPr>
+                <w:sz w:val="24"/>
+              </w:rPr>
+              <w:t>2882779</w:t>
+            </w:r>
           </w:p>
         </w:tc>
         <w:tc>
@@ -2100,6 +2293,13 @@
                 <w:sz w:val="24"/>
               </w:rPr>
             </w:pPr>
+            <w:r>
+              <w:rPr>
+                <w:sz w:val="24"/>
+                <w:highlight w:val="yellow"/>
+              </w:rPr>
+              <w:t>68893</w:t>
+            </w:r>
           </w:p>
         </w:tc>
       </w:tr>
@@ -2153,6 +2353,12 @@
                 <w:sz w:val="24"/>
               </w:rPr>
             </w:pPr>
+            <w:r>
+              <w:rPr>
+                <w:sz w:val="24"/>
+              </w:rPr>
+              <w:t>171285116</w:t>
+            </w:r>
           </w:p>
         </w:tc>
         <w:tc>
@@ -2166,6 +2372,13 @@
                 <w:sz w:val="24"/>
               </w:rPr>
             </w:pPr>
+            <w:r>
+              <w:rPr>
+                <w:sz w:val="24"/>
+                <w:highlight w:val="yellow"/>
+              </w:rPr>
+              <w:t>105070936</w:t>
+            </w:r>
           </w:p>
         </w:tc>
         <w:tc>
@@ -2179,6 +2392,12 @@
                 <w:sz w:val="24"/>
               </w:rPr>
             </w:pPr>
+            <w:r>
+              <w:rPr>
+                <w:sz w:val="24"/>
+              </w:rPr>
+              <w:t>121618687</w:t>
+            </w:r>
           </w:p>
         </w:tc>
         <w:tc>
@@ -2192,6 +2411,13 @@
                 <w:sz w:val="24"/>
               </w:rPr>
             </w:pPr>
+            <w:r>
+              <w:rPr>
+                <w:sz w:val="24"/>
+                <w:highlight w:val="yellow"/>
+              </w:rPr>
+              <w:t>120227126</w:t>
+            </w:r>
           </w:p>
         </w:tc>
       </w:tr>
@@ -2245,6 +2471,12 @@
                 <w:sz w:val="24"/>
               </w:rPr>
             </w:pPr>
+            <w:r>
+              <w:rPr>
+                <w:sz w:val="24"/>
+              </w:rPr>
+              <w:t>66880</w:t>
+            </w:r>
           </w:p>
         </w:tc>
         <w:tc>
@@ -2258,6 +2490,13 @@
                 <w:sz w:val="24"/>
               </w:rPr>
             </w:pPr>
+            <w:r>
+              <w:rPr>
+                <w:sz w:val="24"/>
+                <w:highlight w:val="yellow"/>
+              </w:rPr>
+              <w:t>39399</w:t>
+            </w:r>
           </w:p>
         </w:tc>
         <w:tc>
@@ -2271,6 +2510,12 @@
                 <w:sz w:val="24"/>
               </w:rPr>
             </w:pPr>
+            <w:r>
+              <w:rPr>
+                <w:sz w:val="24"/>
+              </w:rPr>
+              <w:t>77474</w:t>
+            </w:r>
           </w:p>
         </w:tc>
         <w:tc>
@@ -2284,6 +2529,22 @@
                 <w:sz w:val="24"/>
               </w:rPr>
             </w:pPr>
+            <w:r>
+              <w:rPr>
+                <w:sz w:val="24"/>
+                <w:highlight w:val="yellow"/>
+              </w:rPr>
+              <w:t>4</w:t>
+            </w:r>
+            <w:bookmarkStart w:id="0" w:name="_GoBack"/>
+            <w:bookmarkEnd w:id="0"/>
+            <w:r>
+              <w:rPr>
+                <w:sz w:val="24"/>
+                <w:highlight w:val="yellow"/>
+              </w:rPr>
+              <w:t>7676</w:t>
+            </w:r>
           </w:p>
         </w:tc>
       </w:tr>
@@ -2337,6 +2598,13 @@
                 <w:sz w:val="24"/>
               </w:rPr>
             </w:pPr>
+            <w:r>
+              <w:rPr>
+                <w:sz w:val="24"/>
+                <w:highlight w:val="yellow"/>
+              </w:rPr>
+              <w:t>208254</w:t>
+            </w:r>
           </w:p>
         </w:tc>
         <w:tc>
@@ -2350,6 +2618,12 @@
                 <w:sz w:val="24"/>
               </w:rPr>
             </w:pPr>
+            <w:r>
+              <w:rPr>
+                <w:sz w:val="24"/>
+              </w:rPr>
+              <w:t>263214</w:t>
+            </w:r>
           </w:p>
         </w:tc>
         <w:tc>
@@ -2363,6 +2637,12 @@
                 <w:sz w:val="24"/>
               </w:rPr>
             </w:pPr>
+            <w:r>
+              <w:rPr>
+                <w:sz w:val="24"/>
+              </w:rPr>
+              <w:t>1223037</w:t>
+            </w:r>
           </w:p>
         </w:tc>
         <w:tc>
@@ -2376,6 +2656,13 @@
                 <w:sz w:val="24"/>
               </w:rPr>
             </w:pPr>
+            <w:r>
+              <w:rPr>
+                <w:sz w:val="24"/>
+                <w:highlight w:val="yellow"/>
+              </w:rPr>
+              <w:t>113563</w:t>
+            </w:r>
           </w:p>
         </w:tc>
       </w:tr>
@@ -2429,6 +2716,13 @@
                 <w:sz w:val="24"/>
               </w:rPr>
             </w:pPr>
+            <w:r>
+              <w:rPr>
+                <w:sz w:val="24"/>
+                <w:highlight w:val="yellow"/>
+              </w:rPr>
+              <w:t>77143</w:t>
+            </w:r>
           </w:p>
         </w:tc>
         <w:tc>
@@ -2442,6 +2736,12 @@
                 <w:sz w:val="24"/>
               </w:rPr>
             </w:pPr>
+            <w:r>
+              <w:rPr>
+                <w:sz w:val="24"/>
+              </w:rPr>
+              <w:t>111908</w:t>
+            </w:r>
           </w:p>
         </w:tc>
         <w:tc>
@@ -2455,6 +2755,12 @@
                 <w:sz w:val="24"/>
               </w:rPr>
             </w:pPr>
+            <w:r>
+              <w:rPr>
+                <w:sz w:val="24"/>
+              </w:rPr>
+              <w:t>73501</w:t>
+            </w:r>
           </w:p>
         </w:tc>
         <w:tc>
@@ -2468,6 +2774,13 @@
                 <w:sz w:val="24"/>
               </w:rPr>
             </w:pPr>
+            <w:r>
+              <w:rPr>
+                <w:sz w:val="24"/>
+                <w:highlight w:val="yellow"/>
+              </w:rPr>
+              <w:t>44697</w:t>
+            </w:r>
           </w:p>
         </w:tc>
       </w:tr>
@@ -2521,6 +2834,12 @@
                 <w:sz w:val="24"/>
               </w:rPr>
             </w:pPr>
+            <w:r>
+              <w:rPr>
+                <w:sz w:val="24"/>
+              </w:rPr>
+              <w:t>2803649</w:t>
+            </w:r>
           </w:p>
         </w:tc>
         <w:tc>
@@ -2534,6 +2853,13 @@
                 <w:sz w:val="24"/>
               </w:rPr>
             </w:pPr>
+            <w:r>
+              <w:rPr>
+                <w:sz w:val="24"/>
+                <w:highlight w:val="yellow"/>
+              </w:rPr>
+              <w:t>2632477</w:t>
+            </w:r>
           </w:p>
         </w:tc>
         <w:tc>
@@ -2547,6 +2873,13 @@
                 <w:sz w:val="24"/>
               </w:rPr>
             </w:pPr>
+            <w:r>
+              <w:rPr>
+                <w:sz w:val="24"/>
+                <w:highlight w:val="yellow"/>
+              </w:rPr>
+              <w:t>2105054</w:t>
+            </w:r>
           </w:p>
         </w:tc>
         <w:tc>
@@ -2560,6 +2893,12 @@
                 <w:sz w:val="24"/>
               </w:rPr>
             </w:pPr>
+            <w:r>
+              <w:rPr>
+                <w:sz w:val="24"/>
+              </w:rPr>
+              <w:t>2139818</w:t>
+            </w:r>
           </w:p>
         </w:tc>
       </w:tr>
@@ -2613,6 +2952,13 @@
                 <w:sz w:val="24"/>
               </w:rPr>
             </w:pPr>
+            <w:r>
+              <w:rPr>
+                <w:sz w:val="24"/>
+                <w:highlight w:val="yellow"/>
+              </w:rPr>
+              <w:t>5959</w:t>
+            </w:r>
           </w:p>
         </w:tc>
         <w:tc>
@@ -2626,6 +2972,12 @@
                 <w:sz w:val="24"/>
               </w:rPr>
             </w:pPr>
+            <w:r>
+              <w:rPr>
+                <w:sz w:val="24"/>
+              </w:rPr>
+              <w:t>35427</w:t>
+            </w:r>
           </w:p>
         </w:tc>
         <w:tc>
@@ -2639,6 +2991,12 @@
                 <w:sz w:val="24"/>
               </w:rPr>
             </w:pPr>
+            <w:r>
+              <w:rPr>
+                <w:sz w:val="24"/>
+              </w:rPr>
+              <w:t>5297</w:t>
+            </w:r>
           </w:p>
         </w:tc>
         <w:tc>
@@ -2652,6 +3010,13 @@
                 <w:sz w:val="24"/>
               </w:rPr>
             </w:pPr>
+            <w:r>
+              <w:rPr>
+                <w:sz w:val="24"/>
+                <w:highlight w:val="yellow"/>
+              </w:rPr>
+              <w:t>2648</w:t>
+            </w:r>
           </w:p>
         </w:tc>
       </w:tr>
@@ -2705,6 +3070,12 @@
                 <w:sz w:val="24"/>
               </w:rPr>
             </w:pPr>
+            <w:r>
+              <w:rPr>
+                <w:sz w:val="24"/>
+              </w:rPr>
+              <w:t>4039267</w:t>
+            </w:r>
           </w:p>
         </w:tc>
         <w:tc>
@@ -2718,6 +3089,13 @@
                 <w:sz w:val="24"/>
               </w:rPr>
             </w:pPr>
+            <w:r>
+              <w:rPr>
+                <w:sz w:val="24"/>
+                <w:highlight w:val="yellow"/>
+              </w:rPr>
+              <w:t>3691625</w:t>
+            </w:r>
           </w:p>
         </w:tc>
         <w:tc>
@@ -2731,6 +3109,13 @@
                 <w:sz w:val="24"/>
               </w:rPr>
             </w:pPr>
+            <w:r>
+              <w:rPr>
+                <w:sz w:val="24"/>
+                <w:highlight w:val="yellow"/>
+              </w:rPr>
+              <w:t>2662937</w:t>
+            </w:r>
           </w:p>
         </w:tc>
         <w:tc>
@@ -2744,6 +3129,12 @@
                 <w:sz w:val="24"/>
               </w:rPr>
             </w:pPr>
+            <w:r>
+              <w:rPr>
+                <w:sz w:val="24"/>
+              </w:rPr>
+              <w:t>3410863</w:t>
+            </w:r>
           </w:p>
         </w:tc>
       </w:tr>
@@ -2797,6 +3188,12 @@
                 <w:sz w:val="24"/>
               </w:rPr>
             </w:pPr>
+            <w:r>
+              <w:rPr>
+                <w:sz w:val="24"/>
+              </w:rPr>
+              <w:t>10264</w:t>
+            </w:r>
           </w:p>
         </w:tc>
         <w:tc>
@@ -2810,6 +3207,13 @@
                 <w:sz w:val="24"/>
               </w:rPr>
             </w:pPr>
+            <w:r>
+              <w:rPr>
+                <w:sz w:val="24"/>
+                <w:highlight w:val="yellow"/>
+              </w:rPr>
+              <w:t>7615</w:t>
+            </w:r>
           </w:p>
         </w:tc>
         <w:tc>
@@ -2823,6 +3227,13 @@
                 <w:sz w:val="24"/>
               </w:rPr>
             </w:pPr>
+            <w:r>
+              <w:rPr>
+                <w:sz w:val="24"/>
+                <w:highlight w:val="yellow"/>
+              </w:rPr>
+              <w:t>3973</w:t>
+            </w:r>
           </w:p>
         </w:tc>
         <w:tc>
@@ -2836,6 +3247,12 @@
                 <w:sz w:val="24"/>
               </w:rPr>
             </w:pPr>
+            <w:r>
+              <w:rPr>
+                <w:sz w:val="24"/>
+              </w:rPr>
+              <w:t>4636</w:t>
+            </w:r>
           </w:p>
         </w:tc>
       </w:tr>
@@ -2889,6 +3306,12 @@
                 <w:sz w:val="24"/>
               </w:rPr>
             </w:pPr>
+            <w:r>
+              <w:rPr>
+                <w:sz w:val="24"/>
+              </w:rPr>
+              <w:t>17191054</w:t>
+            </w:r>
           </w:p>
         </w:tc>
         <w:tc>
@@ -2902,6 +3325,13 @@
                 <w:sz w:val="24"/>
               </w:rPr>
             </w:pPr>
+            <w:r>
+              <w:rPr>
+                <w:sz w:val="24"/>
+                <w:highlight w:val="yellow"/>
+              </w:rPr>
+              <w:t>16624563</w:t>
+            </w:r>
           </w:p>
         </w:tc>
         <w:tc>
@@ -2915,6 +3345,13 @@
                 <w:sz w:val="24"/>
               </w:rPr>
             </w:pPr>
+            <w:r>
+              <w:rPr>
+                <w:sz w:val="24"/>
+                <w:highlight w:val="yellow"/>
+              </w:rPr>
+              <w:t>13602729</w:t>
+            </w:r>
           </w:p>
         </w:tc>
         <w:tc>
@@ -2928,6 +3365,12 @@
                 <w:sz w:val="24"/>
               </w:rPr>
             </w:pPr>
+            <w:r>
+              <w:rPr>
+                <w:sz w:val="24"/>
+              </w:rPr>
+              <w:t>14041088</w:t>
+            </w:r>
           </w:p>
         </w:tc>
       </w:tr>
@@ -3470,6 +3913,7 @@
     <w:lsdException w:name="HTML Sample" w:semiHidden="1" w:unhideWhenUsed="1"/>
     <w:lsdException w:name="HTML Typewriter" w:semiHidden="1" w:unhideWhenUsed="1"/>
     <w:lsdException w:name="HTML Variable" w:semiHidden="1" w:unhideWhenUsed="1"/>
+    <w:lsdException w:name="Normal Table" w:semiHidden="1" w:unhideWhenUsed="1"/>
     <w:lsdException w:name="annotation subject" w:semiHidden="1" w:unhideWhenUsed="1"/>
     <w:lsdException w:name="No List" w:semiHidden="1" w:unhideWhenUsed="1"/>
     <w:lsdException w:name="Outline List 1" w:semiHidden="1" w:unhideWhenUsed="1"/>
@@ -3514,6 +3958,7 @@
     <w:lsdException w:name="Table Professional" w:semiHidden="1" w:unhideWhenUsed="1"/>
     <w:lsdException w:name="Table Subtle 1" w:semiHidden="1" w:unhideWhenUsed="1"/>
     <w:lsdException w:name="Table Subtle 2" w:semiHidden="1" w:unhideWhenUsed="1"/>
+    <w:lsdException w:name="Table Web 1" w:semiHidden="1" w:unhideWhenUsed="1"/>
     <w:lsdException w:name="Table Web 2" w:semiHidden="1" w:unhideWhenUsed="1"/>
     <w:lsdException w:name="Table Web 3" w:semiHidden="1" w:unhideWhenUsed="1"/>
     <w:lsdException w:name="Balloon Text" w:semiHidden="1" w:unhideWhenUsed="1"/>

</xml_diff>

<commit_message>
Mejora en los tiempos
https://www.geeksforgeeks.org/union-find/ (Sin heurística)
https://www.geeksforgeeks.org/union-find-algorithm-set-2-union-by-rank/ (Con heurística)
Verificar algoritmos Disjoint Set
</commit_message>
<xml_diff>
--- a/Documentacion/ACTIVIDAD 15.docx
+++ b/Documentacion/ACTIVIDAD 15.docx
@@ -1,6 +1,6 @@
 
 <file path=word/document.xml><?xml version="1.0" encoding="utf-8"?>
-<w:document xmlns:wpc="http://schemas.microsoft.com/office/word/2010/wordprocessingCanvas" xmlns:cx="http://schemas.microsoft.com/office/drawing/2014/chartex" xmlns:mc="http://schemas.openxmlformats.org/markup-compatibility/2006" xmlns:o="urn:schemas-microsoft-com:office:office" xmlns:r="http://schemas.openxmlformats.org/officeDocument/2006/relationships" xmlns:m="http://schemas.openxmlformats.org/officeDocument/2006/math" xmlns:v="urn:schemas-microsoft-com:vml" xmlns:wp14="http://schemas.microsoft.com/office/word/2010/wordprocessingDrawing" xmlns:wp="http://schemas.openxmlformats.org/drawingml/2006/wordprocessingDrawing" xmlns:w10="urn:schemas-microsoft-com:office:word" xmlns:w="http://schemas.openxmlformats.org/wordprocessingml/2006/main" xmlns:w14="http://schemas.microsoft.com/office/word/2010/wordml" xmlns:w15="http://schemas.microsoft.com/office/word/2012/wordml" xmlns:w16se="http://schemas.microsoft.com/office/word/2015/wordml/symex" xmlns:wpg="http://schemas.microsoft.com/office/word/2010/wordprocessingGroup" xmlns:wpi="http://schemas.microsoft.com/office/word/2010/wordprocessingInk" xmlns:wne="http://schemas.microsoft.com/office/word/2006/wordml" xmlns:wps="http://schemas.microsoft.com/office/word/2010/wordprocessingShape" mc:Ignorable="w14 w15 w16se wp14">
+<w:document xmlns:wpc="http://schemas.microsoft.com/office/word/2010/wordprocessingCanvas" xmlns:cx="http://schemas.microsoft.com/office/drawing/2014/chartex" xmlns:cx1="http://schemas.microsoft.com/office/drawing/2015/9/8/chartex" xmlns:cx2="http://schemas.microsoft.com/office/drawing/2015/10/21/chartex" xmlns:cx3="http://schemas.microsoft.com/office/drawing/2016/5/9/chartex" xmlns:cx4="http://schemas.microsoft.com/office/drawing/2016/5/10/chartex" xmlns:cx5="http://schemas.microsoft.com/office/drawing/2016/5/11/chartex" xmlns:cx6="http://schemas.microsoft.com/office/drawing/2016/5/12/chartex" xmlns:cx7="http://schemas.microsoft.com/office/drawing/2016/5/13/chartex" xmlns:cx8="http://schemas.microsoft.com/office/drawing/2016/5/14/chartex" xmlns:mc="http://schemas.openxmlformats.org/markup-compatibility/2006" xmlns:o="urn:schemas-microsoft-com:office:office" xmlns:r="http://schemas.openxmlformats.org/officeDocument/2006/relationships" xmlns:m="http://schemas.openxmlformats.org/officeDocument/2006/math" xmlns:v="urn:schemas-microsoft-com:vml" xmlns:wp14="http://schemas.microsoft.com/office/word/2010/wordprocessingDrawing" xmlns:wp="http://schemas.openxmlformats.org/drawingml/2006/wordprocessingDrawing" xmlns:w10="urn:schemas-microsoft-com:office:word" xmlns:w="http://schemas.openxmlformats.org/wordprocessingml/2006/main" xmlns:w14="http://schemas.microsoft.com/office/word/2010/wordml" xmlns:w15="http://schemas.microsoft.com/office/word/2012/wordml" xmlns:w16se="http://schemas.microsoft.com/office/word/2015/wordml/symex" xmlns:wpg="http://schemas.microsoft.com/office/word/2010/wordprocessingGroup" xmlns:wpi="http://schemas.microsoft.com/office/word/2010/wordprocessingInk" xmlns:wne="http://schemas.microsoft.com/office/word/2006/wordml" xmlns:wps="http://schemas.microsoft.com/office/word/2010/wordprocessingShape" mc:Ignorable="w14 w15 w16se wp14">
   <w:body>
     <w:p>
       <w:pPr>
@@ -179,21 +179,7 @@
         <w:rPr>
           <w:sz w:val="24"/>
         </w:rPr>
-        <w:t xml:space="preserve"> mientras que los accesos en la lista de adyacencias son O(</w:t>
-      </w:r>
-      <w:proofErr w:type="spellStart"/>
-      <w:r>
-        <w:rPr>
-          <w:sz w:val="24"/>
-        </w:rPr>
-        <w:t>n+a</w:t>
-      </w:r>
-      <w:proofErr w:type="spellEnd"/>
-      <w:r>
-        <w:rPr>
-          <w:sz w:val="24"/>
-        </w:rPr>
-        <w:t xml:space="preserve">), pero en este aspecto, es posible reducir el tiempo de los accesos a las listas por medio del uso de punteros </w:t>
+        <w:t xml:space="preserve"> mientras que los accesos en la lista de adyacencias son O(n+a), pero en este aspecto, es posible reducir el tiempo de los accesos a las listas por medio del uso de punteros </w:t>
       </w:r>
       <w:r>
         <w:rPr>
@@ -229,17 +215,8 @@
           <w:sz w:val="24"/>
           <w:u w:val="single"/>
         </w:rPr>
-        <w:t xml:space="preserve">Sección 1.2: Análisis de Tiempo y Espacio de las </w:t>
-      </w:r>
-      <w:proofErr w:type="spellStart"/>
-      <w:r>
-        <w:rPr>
-          <w:sz w:val="24"/>
-          <w:u w:val="single"/>
-        </w:rPr>
-        <w:t>EDs</w:t>
-      </w:r>
-      <w:proofErr w:type="spellEnd"/>
+        <w:t>Sección 1.2: Análisis de Tiempo y Espacio de las EDs</w:t>
+      </w:r>
       <w:r>
         <w:rPr>
           <w:sz w:val="24"/>
@@ -408,146 +385,25 @@
         </w:rPr>
         <w:tab/>
       </w:r>
-      <w:proofErr w:type="spellStart"/>
       <w:r>
         <w:rPr>
           <w:sz w:val="24"/>
           <w:u w:val="single"/>
         </w:rPr>
-        <w:t>Disjoint</w:t>
-      </w:r>
-      <w:proofErr w:type="spellEnd"/>
+        <w:t>Disjoint-Set:</w:t>
+      </w:r>
       <w:r>
         <w:rPr>
           <w:sz w:val="24"/>
           <w:u w:val="single"/>
         </w:rPr>
-        <w:t>-Set:</w:t>
-      </w:r>
-      <w:r>
-        <w:rPr>
-          <w:sz w:val="24"/>
-          <w:u w:val="single"/>
-        </w:rPr>
         <w:t xml:space="preserve"> </w:t>
       </w:r>
       <w:r>
         <w:rPr>
           <w:sz w:val="24"/>
         </w:rPr>
-        <w:t xml:space="preserve">El </w:t>
-      </w:r>
-      <w:proofErr w:type="spellStart"/>
-      <w:r>
-        <w:rPr>
-          <w:sz w:val="24"/>
-        </w:rPr>
-        <w:t>Disjoint</w:t>
-      </w:r>
-      <w:proofErr w:type="spellEnd"/>
-      <w:r>
-        <w:rPr>
-          <w:sz w:val="24"/>
-        </w:rPr>
-        <w:t xml:space="preserve">-Set </w:t>
-      </w:r>
-      <w:proofErr w:type="spellStart"/>
-      <w:r>
-        <w:rPr>
-          <w:sz w:val="24"/>
-        </w:rPr>
-        <w:t>esta</w:t>
-      </w:r>
-      <w:proofErr w:type="spellEnd"/>
-      <w:r>
-        <w:rPr>
-          <w:sz w:val="24"/>
-        </w:rPr>
-        <w:t xml:space="preserve"> presente de dos formas distintas, aunque ambas implementaciones respetan que la estructura interna de los </w:t>
-      </w:r>
-      <w:proofErr w:type="spellStart"/>
-      <w:r>
-        <w:rPr>
-          <w:sz w:val="24"/>
-        </w:rPr>
-        <w:t>cjtos</w:t>
-      </w:r>
-      <w:proofErr w:type="spellEnd"/>
-      <w:r>
-        <w:rPr>
-          <w:sz w:val="24"/>
-        </w:rPr>
-        <w:t xml:space="preserve"> es un árbol, las operaciones son implementadas de forma distinta, ya que una de las implementaciones del </w:t>
-      </w:r>
-      <w:proofErr w:type="spellStart"/>
-      <w:r>
-        <w:rPr>
-          <w:sz w:val="24"/>
-        </w:rPr>
-        <w:t>disjoint</w:t>
-      </w:r>
-      <w:proofErr w:type="spellEnd"/>
-      <w:r>
-        <w:rPr>
-          <w:sz w:val="24"/>
-        </w:rPr>
-        <w:t xml:space="preserve"> Set NO hace uso de las Heurísticas vistas en teoría, entonces, denominaremos al </w:t>
-      </w:r>
-      <w:proofErr w:type="spellStart"/>
-      <w:r>
-        <w:rPr>
-          <w:sz w:val="24"/>
-        </w:rPr>
-        <w:t>DIsjoint</w:t>
-      </w:r>
-      <w:proofErr w:type="spellEnd"/>
-      <w:r>
-        <w:rPr>
-          <w:sz w:val="24"/>
-        </w:rPr>
-        <w:t xml:space="preserve">-Set SH a la implementación de </w:t>
-      </w:r>
-      <w:proofErr w:type="spellStart"/>
-      <w:r>
-        <w:rPr>
-          <w:sz w:val="24"/>
-        </w:rPr>
-        <w:t>disjoint</w:t>
-      </w:r>
-      <w:proofErr w:type="spellEnd"/>
-      <w:r>
-        <w:rPr>
-          <w:sz w:val="24"/>
-        </w:rPr>
-        <w:t xml:space="preserve"> set que NO hace uso de las heurísticas y a </w:t>
-      </w:r>
-      <w:proofErr w:type="spellStart"/>
-      <w:r>
-        <w:rPr>
-          <w:sz w:val="24"/>
-        </w:rPr>
-        <w:t>Disjoint</w:t>
-      </w:r>
-      <w:proofErr w:type="spellEnd"/>
-      <w:r>
-        <w:rPr>
-          <w:sz w:val="24"/>
-        </w:rPr>
-        <w:t xml:space="preserve">-Set CH a la implementación de </w:t>
-      </w:r>
-      <w:proofErr w:type="spellStart"/>
-      <w:r>
-        <w:rPr>
-          <w:sz w:val="24"/>
-        </w:rPr>
-        <w:t>Disjoint</w:t>
-      </w:r>
-      <w:proofErr w:type="spellEnd"/>
-      <w:r>
-        <w:rPr>
-          <w:sz w:val="24"/>
-        </w:rPr>
-        <w:t>-Set que HACE uso de las heurísticas vistas en teoría, entonces, los tiempos de ejecución son:</w:t>
+        <w:t>El Disjoint-Set esta presente de dos formas distintas, aunque ambas implementaciones respetan que la estructura interna de los cjtos es un árbol, las operaciones son implementadas de forma distinta, ya que una de las implementaciones del disjoint Set NO hace uso de las Heurísticas vistas en teoría, entonces, denominaremos al DIsjoint-Set SH a la implementación de disjoint set que NO hace uso de las heurísticas y a Disjoint-Set CH a la implementación de Disjoint-Set que HACE uso de las heurísticas vistas en teoría, entonces, los tiempos de ejecución son:</w:t>
       </w:r>
     </w:p>
     <w:p>
@@ -572,19 +428,11 @@
           <w:sz w:val="24"/>
         </w:rPr>
       </w:pPr>
-      <w:proofErr w:type="spellStart"/>
-      <w:r>
-        <w:rPr>
-          <w:sz w:val="24"/>
-        </w:rPr>
-        <w:t>DIsjoint</w:t>
-      </w:r>
-      <w:proofErr w:type="spellEnd"/>
-      <w:r>
-        <w:rPr>
-          <w:sz w:val="24"/>
-        </w:rPr>
-        <w:t>-Set SH</w:t>
+      <w:r>
+        <w:rPr>
+          <w:sz w:val="24"/>
+        </w:rPr>
+        <w:t>DIsjoint-Set SH</w:t>
       </w:r>
     </w:p>
     <w:p>
@@ -618,19 +466,11 @@
           <w:sz w:val="24"/>
         </w:rPr>
       </w:pPr>
-      <w:proofErr w:type="spellStart"/>
-      <w:r>
-        <w:rPr>
-          <w:sz w:val="24"/>
-        </w:rPr>
-        <w:t>DIsjoint</w:t>
-      </w:r>
-      <w:proofErr w:type="spellEnd"/>
-      <w:r>
-        <w:rPr>
-          <w:sz w:val="24"/>
-        </w:rPr>
-        <w:t>-Set CH</w:t>
+      <w:r>
+        <w:rPr>
+          <w:sz w:val="24"/>
+        </w:rPr>
+        <w:t>DIsjoint-Set CH</w:t>
       </w:r>
     </w:p>
     <w:p>
@@ -645,14 +485,12 @@
           <w:sz w:val="24"/>
         </w:rPr>
       </w:pPr>
-      <w:proofErr w:type="spellStart"/>
       <w:r>
         <w:rPr>
           <w:sz w:val="24"/>
         </w:rPr>
         <w:t>Union</w:t>
       </w:r>
-      <w:proofErr w:type="spellEnd"/>
     </w:p>
     <w:p>
       <w:pPr>
@@ -682,62 +520,25 @@
           <w:sz w:val="24"/>
         </w:rPr>
       </w:pPr>
-      <w:proofErr w:type="spellStart"/>
       <w:r>
         <w:rPr>
           <w:sz w:val="24"/>
           <w:u w:val="single"/>
         </w:rPr>
-        <w:t>Heap</w:t>
-      </w:r>
-      <w:proofErr w:type="spellEnd"/>
+        <w:t>Heap:</w:t>
+      </w:r>
       <w:r>
         <w:rPr>
           <w:sz w:val="24"/>
           <w:u w:val="single"/>
         </w:rPr>
-        <w:t>:</w:t>
-      </w:r>
-      <w:r>
-        <w:rPr>
-          <w:sz w:val="24"/>
-          <w:u w:val="single"/>
-        </w:rPr>
         <w:t xml:space="preserve"> </w:t>
       </w:r>
       <w:r>
         <w:rPr>
           <w:sz w:val="24"/>
         </w:rPr>
-        <w:t xml:space="preserve">La ED </w:t>
-      </w:r>
-      <w:proofErr w:type="spellStart"/>
-      <w:r>
-        <w:rPr>
-          <w:sz w:val="24"/>
-        </w:rPr>
-        <w:t>Heap</w:t>
-      </w:r>
-      <w:proofErr w:type="spellEnd"/>
-      <w:r>
-        <w:rPr>
-          <w:sz w:val="24"/>
-        </w:rPr>
-        <w:t xml:space="preserve"> se comporta de la misma manera que la ED vista en teoría, entonces los </w:t>
-      </w:r>
-      <w:proofErr w:type="spellStart"/>
-      <w:r>
-        <w:rPr>
-          <w:sz w:val="24"/>
-        </w:rPr>
-        <w:t>timepos</w:t>
-      </w:r>
-      <w:proofErr w:type="spellEnd"/>
-      <w:r>
-        <w:rPr>
-          <w:sz w:val="24"/>
-        </w:rPr>
-        <w:t xml:space="preserve"> de ejecución son:</w:t>
+        <w:t>La ED Heap se comporta de la misma manera que la ED vista en teoría, entonces los timepos de ejecución son:</w:t>
       </w:r>
     </w:p>
     <w:p>
@@ -877,6 +678,73 @@
       <w:r>
         <w:rPr>
           <w:sz w:val="24"/>
+          <w:lang w:val="it-IT"/>
+        </w:rPr>
+        <w:tab/>
+      </w:r>
+      <w:r>
+        <w:rPr>
+          <w:sz w:val="24"/>
+        </w:rPr>
+        <w:t>El pr</w:t>
+      </w:r>
+      <w:r>
+        <w:rPr>
+          <w:sz w:val="24"/>
+        </w:rPr>
+        <w:t>oblema fue resuelto siguiendo la</w:t>
+      </w:r>
+      <w:bookmarkStart w:id="0" w:name="_GoBack"/>
+      <w:bookmarkEnd w:id="0"/>
+      <w:r>
+        <w:rPr>
+          <w:sz w:val="24"/>
+        </w:rPr>
+        <w:t xml:space="preserve"> siguiente estrategia</w:t>
+      </w:r>
+      <w:r>
+        <w:rPr>
+          <w:sz w:val="24"/>
+        </w:rPr>
+        <w:t>: al realizar el recorrido BFS, ir marcando cada nodo visitado</w:t>
+      </w:r>
+      <w:r>
+        <w:rPr>
+          <w:sz w:val="24"/>
+        </w:rPr>
+        <w:t xml:space="preserve"> y una vez term</w:t>
+      </w:r>
+      <w:r>
+        <w:rPr>
+          <w:sz w:val="24"/>
+        </w:rPr>
+        <w:t>inado el recorrido, verificar si con un solo BFS pude recorrer todo el grafo</w:t>
+      </w:r>
+    </w:p>
+    <w:p>
+      <w:pPr>
+        <w:spacing w:after="0"/>
+        <w:rPr>
+          <w:sz w:val="24"/>
+        </w:rPr>
+      </w:pPr>
+    </w:p>
+    <w:p>
+      <w:pPr>
+        <w:spacing w:after="0"/>
+        <w:rPr>
+          <w:sz w:val="24"/>
+        </w:rPr>
+      </w:pPr>
+      <w:r>
+        <w:rPr>
+          <w:sz w:val="24"/>
+        </w:rPr>
+        <w:tab/>
+      </w:r>
+      <w:r>
+        <w:rPr>
+          <w:sz w:val="24"/>
         </w:rPr>
         <w:t>Problema B: Conjunto D</w:t>
       </w:r>
@@ -920,23 +788,7 @@
           <w:sz w:val="24"/>
           <w:u w:val="single"/>
         </w:rPr>
-        <w:t xml:space="preserve">Problema 2: Árbol </w:t>
-      </w:r>
-      <w:proofErr w:type="spellStart"/>
-      <w:r>
-        <w:rPr>
-          <w:sz w:val="24"/>
-          <w:u w:val="single"/>
-        </w:rPr>
-        <w:t>Minimal</w:t>
-      </w:r>
-      <w:proofErr w:type="spellEnd"/>
-      <w:r>
-        <w:rPr>
-          <w:sz w:val="24"/>
-          <w:u w:val="single"/>
-        </w:rPr>
-        <w:t xml:space="preserve"> de Cubrimiento:</w:t>
+        <w:t>Problema 2: Árbol Minimal de Cubrimiento:</w:t>
       </w:r>
     </w:p>
     <w:p>
@@ -953,33 +805,11 @@
         <w:tab/>
         <w:t xml:space="preserve">Problema 1A: </w:t>
       </w:r>
-      <w:proofErr w:type="spellStart"/>
-      <w:r>
-        <w:rPr>
-          <w:sz w:val="24"/>
-        </w:rPr>
-        <w:t>Kruskal</w:t>
-      </w:r>
-      <w:proofErr w:type="spellEnd"/>
-      <w:r>
-        <w:rPr>
-          <w:sz w:val="24"/>
-        </w:rPr>
-        <w:t xml:space="preserve"> Lista Ordenada con </w:t>
-      </w:r>
-      <w:proofErr w:type="spellStart"/>
-      <w:r>
-        <w:rPr>
-          <w:sz w:val="24"/>
-        </w:rPr>
-        <w:t>Disjoint</w:t>
-      </w:r>
-      <w:proofErr w:type="spellEnd"/>
-      <w:r>
-        <w:rPr>
-          <w:sz w:val="24"/>
-        </w:rPr>
-        <w:t xml:space="preserve"> Set Con </w:t>
+      <w:r>
+        <w:rPr>
+          <w:sz w:val="24"/>
+        </w:rPr>
+        <w:t xml:space="preserve">Kruskal Lista Ordenada con Disjoint Set Con </w:t>
       </w:r>
       <w:r>
         <w:rPr>
@@ -1000,35 +830,7 @@
           <w:sz w:val="24"/>
         </w:rPr>
         <w:tab/>
-        <w:t xml:space="preserve">Problema 1B: </w:t>
-      </w:r>
-      <w:proofErr w:type="spellStart"/>
-      <w:r>
-        <w:rPr>
-          <w:sz w:val="24"/>
-        </w:rPr>
-        <w:t>Kruskal</w:t>
-      </w:r>
-      <w:proofErr w:type="spellEnd"/>
-      <w:r>
-        <w:rPr>
-          <w:sz w:val="24"/>
-        </w:rPr>
-        <w:t xml:space="preserve"> Lista Ordenada con </w:t>
-      </w:r>
-      <w:proofErr w:type="spellStart"/>
-      <w:r>
-        <w:rPr>
-          <w:sz w:val="24"/>
-        </w:rPr>
-        <w:t>Disjoint</w:t>
-      </w:r>
-      <w:proofErr w:type="spellEnd"/>
-      <w:r>
-        <w:rPr>
-          <w:sz w:val="24"/>
-        </w:rPr>
-        <w:t xml:space="preserve"> Set Sin </w:t>
+        <w:t xml:space="preserve">Problema 1B: Kruskal Lista Ordenada con Disjoint Set Sin </w:t>
       </w:r>
       <w:r>
         <w:rPr>
@@ -1051,39 +853,37 @@
         </w:rPr>
         <w:tab/>
       </w:r>
-      <w:proofErr w:type="spellStart"/>
       <w:r>
         <w:rPr>
           <w:sz w:val="24"/>
           <w:lang w:val="en-US"/>
         </w:rPr>
-        <w:t>Problema</w:t>
-      </w:r>
-      <w:proofErr w:type="spellEnd"/>
+        <w:t xml:space="preserve">Problema 1C: Kruskal Heap con Disjoint Set Con </w:t>
+      </w:r>
       <w:r>
         <w:rPr>
           <w:sz w:val="24"/>
           <w:lang w:val="en-US"/>
         </w:rPr>
-        <w:t xml:space="preserve"> 1C: </w:t>
-      </w:r>
-      <w:proofErr w:type="spellStart"/>
-      <w:r>
+        <w:t>Heurística</w:t>
+      </w:r>
+    </w:p>
+    <w:p>
+      <w:pPr>
+        <w:spacing w:after="0"/>
         <w:rPr>
           <w:sz w:val="24"/>
           <w:lang w:val="en-US"/>
         </w:rPr>
-        <w:t>Kruskal</w:t>
-      </w:r>
-      <w:proofErr w:type="spellEnd"/>
+      </w:pPr>
       <w:r>
         <w:rPr>
           <w:sz w:val="24"/>
           <w:lang w:val="en-US"/>
         </w:rPr>
-        <w:t xml:space="preserve"> Heap con Disjoint Set Con </w:t>
-      </w:r>
-      <w:proofErr w:type="spellStart"/>
+        <w:tab/>
+        <w:t xml:space="preserve">Problema 1D: Kruskal Heap con Disjoint Set Sin </w:t>
+      </w:r>
       <w:r>
         <w:rPr>
           <w:sz w:val="24"/>
@@ -1091,64 +891,6 @@
         </w:rPr>
         <w:t>Heurística</w:t>
       </w:r>
-      <w:proofErr w:type="spellEnd"/>
-    </w:p>
-    <w:p>
-      <w:pPr>
-        <w:spacing w:after="0"/>
-        <w:rPr>
-          <w:sz w:val="24"/>
-          <w:lang w:val="en-US"/>
-        </w:rPr>
-      </w:pPr>
-      <w:r>
-        <w:rPr>
-          <w:sz w:val="24"/>
-          <w:lang w:val="en-US"/>
-        </w:rPr>
-        <w:tab/>
-      </w:r>
-      <w:proofErr w:type="spellStart"/>
-      <w:r>
-        <w:rPr>
-          <w:sz w:val="24"/>
-          <w:lang w:val="en-US"/>
-        </w:rPr>
-        <w:t>Problema</w:t>
-      </w:r>
-      <w:proofErr w:type="spellEnd"/>
-      <w:r>
-        <w:rPr>
-          <w:sz w:val="24"/>
-          <w:lang w:val="en-US"/>
-        </w:rPr>
-        <w:t xml:space="preserve"> 1D: </w:t>
-      </w:r>
-      <w:proofErr w:type="spellStart"/>
-      <w:r>
-        <w:rPr>
-          <w:sz w:val="24"/>
-          <w:lang w:val="en-US"/>
-        </w:rPr>
-        <w:t>Kruskal</w:t>
-      </w:r>
-      <w:proofErr w:type="spellEnd"/>
-      <w:r>
-        <w:rPr>
-          <w:sz w:val="24"/>
-          <w:lang w:val="en-US"/>
-        </w:rPr>
-        <w:t xml:space="preserve"> Heap con Disjoint Set Sin </w:t>
-      </w:r>
-      <w:proofErr w:type="spellStart"/>
-      <w:r>
-        <w:rPr>
-          <w:sz w:val="24"/>
-          <w:lang w:val="en-US"/>
-        </w:rPr>
-        <w:t>Heurística</w:t>
-      </w:r>
-      <w:proofErr w:type="spellEnd"/>
       <w:r>
         <w:rPr>
           <w:sz w:val="24"/>
@@ -1262,21 +1004,7 @@
         <w:rPr>
           <w:sz w:val="24"/>
         </w:rPr>
-        <w:t xml:space="preserve">A </w:t>
-      </w:r>
-      <w:proofErr w:type="gramStart"/>
-      <w:r>
-        <w:rPr>
-          <w:sz w:val="24"/>
-        </w:rPr>
-        <w:t>continuación</w:t>
-      </w:r>
-      <w:proofErr w:type="gramEnd"/>
-      <w:r>
-        <w:rPr>
-          <w:sz w:val="24"/>
-        </w:rPr>
-        <w:t xml:space="preserve"> se muestran las tablas de resultados empíricos producto de ejecutar los algoritmos implementados para una variedad de grafos, se resaltará en </w:t>
+        <w:t xml:space="preserve">A continuación se muestran las tablas de resultados empíricos producto de ejecutar los algoritmos implementados para una variedad de grafos, se resaltará en </w:t>
       </w:r>
       <w:r>
         <w:rPr>
@@ -1410,21 +1138,7 @@
               <w:rPr>
                 <w:sz w:val="24"/>
               </w:rPr>
-              <w:t xml:space="preserve"> (</w:t>
-            </w:r>
-            <w:proofErr w:type="spellStart"/>
-            <w:r>
-              <w:rPr>
-                <w:sz w:val="24"/>
-              </w:rPr>
-              <w:t>NanoSeg</w:t>
-            </w:r>
-            <w:proofErr w:type="spellEnd"/>
-            <w:r>
-              <w:rPr>
-                <w:sz w:val="24"/>
-              </w:rPr>
-              <w:t>)</w:t>
+              <w:t xml:space="preserve"> (NanoSeg)</w:t>
             </w:r>
           </w:p>
         </w:tc>
@@ -1439,19 +1153,11 @@
                 <w:sz w:val="24"/>
               </w:rPr>
             </w:pPr>
-            <w:proofErr w:type="spellStart"/>
-            <w:r>
-              <w:rPr>
-                <w:sz w:val="24"/>
-              </w:rPr>
-              <w:t>Disjoint</w:t>
-            </w:r>
-            <w:proofErr w:type="spellEnd"/>
-            <w:r>
-              <w:rPr>
-                <w:sz w:val="24"/>
-              </w:rPr>
-              <w:t>-Set</w:t>
+            <w:r>
+              <w:rPr>
+                <w:sz w:val="24"/>
+              </w:rPr>
+              <w:t>Disjoint-Set</w:t>
             </w:r>
           </w:p>
         </w:tc>
@@ -2355,15 +2061,7 @@
         <w:rPr>
           <w:sz w:val="24"/>
         </w:rPr>
-        <w:t>resultado</w:t>
-      </w:r>
-      <w:bookmarkStart w:id="0" w:name="_GoBack"/>
-      <w:bookmarkEnd w:id="0"/>
-      <w:r>
-        <w:rPr>
-          <w:sz w:val="24"/>
-        </w:rPr>
-        <w:t>s empíricos para el ejercicio 2:</w:t>
+        <w:t>resultados empíricos para el ejercicio 2:</w:t>
       </w:r>
     </w:p>
     <w:p>
@@ -2432,21 +2130,7 @@
               <w:rPr>
                 <w:sz w:val="24"/>
               </w:rPr>
-              <w:t xml:space="preserve"> (</w:t>
-            </w:r>
-            <w:proofErr w:type="spellStart"/>
-            <w:r>
-              <w:rPr>
-                <w:sz w:val="24"/>
-              </w:rPr>
-              <w:t>NanoSeg</w:t>
-            </w:r>
-            <w:proofErr w:type="spellEnd"/>
-            <w:r>
-              <w:rPr>
-                <w:sz w:val="24"/>
-              </w:rPr>
-              <w:t>)</w:t>
+              <w:t xml:space="preserve"> (NanoSeg)</w:t>
             </w:r>
           </w:p>
         </w:tc>
@@ -2462,14 +2146,12 @@
                 <w:sz w:val="24"/>
               </w:rPr>
             </w:pPr>
-            <w:proofErr w:type="spellStart"/>
             <w:r>
               <w:rPr>
                 <w:sz w:val="24"/>
               </w:rPr>
               <w:t>Heap</w:t>
             </w:r>
-            <w:proofErr w:type="spellEnd"/>
           </w:p>
         </w:tc>
       </w:tr>
@@ -3863,35 +3545,7 @@
         <w:rPr>
           <w:sz w:val="24"/>
         </w:rPr>
-        <w:t xml:space="preserve">Si A &gt;&gt; N, el BFS tendrá un tiempo de ejecución menor al </w:t>
-      </w:r>
-      <w:proofErr w:type="spellStart"/>
-      <w:r>
-        <w:rPr>
-          <w:sz w:val="24"/>
-        </w:rPr>
-        <w:t>Disjoint</w:t>
-      </w:r>
-      <w:proofErr w:type="spellEnd"/>
-      <w:r>
-        <w:rPr>
-          <w:sz w:val="24"/>
-        </w:rPr>
-        <w:t xml:space="preserve">-Set ya que el tiempo del </w:t>
-      </w:r>
-      <w:proofErr w:type="spellStart"/>
-      <w:r>
-        <w:rPr>
-          <w:sz w:val="24"/>
-        </w:rPr>
-        <w:t>disjoint</w:t>
-      </w:r>
-      <w:proofErr w:type="spellEnd"/>
-      <w:r>
-        <w:rPr>
-          <w:sz w:val="24"/>
-        </w:rPr>
-        <w:t xml:space="preserve"> set es dependiente de la cantidad de arcos presentes en el grafo mientras que el BFS NO necesita recorrer todos los arcos del grafo para determinar si un grafo es conexo o no</w:t>
+        <w:t>Si A &gt;&gt; N, el BFS tendrá un tiempo de ejecución menor al Disjoint-Set ya que el tiempo del disjoint set es dependiente de la cantidad de arcos presentes en el grafo mientras que el BFS NO necesita recorrer todos los arcos del grafo para determinar si un grafo es conexo o no</w:t>
       </w:r>
     </w:p>
     <w:p>
@@ -3910,21 +3564,7 @@
         <w:rPr>
           <w:sz w:val="24"/>
         </w:rPr>
-        <w:t xml:space="preserve">Si el grafo es ralo (esto es, A se acerca a N-1), el tiempo del </w:t>
-      </w:r>
-      <w:proofErr w:type="spellStart"/>
-      <w:r>
-        <w:rPr>
-          <w:sz w:val="24"/>
-        </w:rPr>
-        <w:t>disjoint</w:t>
-      </w:r>
-      <w:proofErr w:type="spellEnd"/>
-      <w:r>
-        <w:rPr>
-          <w:sz w:val="24"/>
-        </w:rPr>
-        <w:t xml:space="preserve"> set será mucho menor que el tiempo del BFS</w:t>
+        <w:t>Si el grafo es ralo (esto es, A se acerca a N-1), el tiempo del disjoint set será mucho menor que el tiempo del BFS</w:t>
       </w:r>
     </w:p>
     <w:p>
@@ -3944,35 +3584,7 @@
           <w:sz w:val="24"/>
         </w:rPr>
         <w:lastRenderedPageBreak/>
-        <w:t xml:space="preserve">Si A = N, el </w:t>
-      </w:r>
-      <w:proofErr w:type="spellStart"/>
-      <w:r>
-        <w:rPr>
-          <w:sz w:val="24"/>
-        </w:rPr>
-        <w:t>DIsjoint</w:t>
-      </w:r>
-      <w:proofErr w:type="spellEnd"/>
-      <w:r>
-        <w:rPr>
-          <w:sz w:val="24"/>
-        </w:rPr>
-        <w:t xml:space="preserve"> Set parece ser más eficiente que el BFS, esto se debe a que el grafo en si será ralo y por la observación anterior, el </w:t>
-      </w:r>
-      <w:proofErr w:type="spellStart"/>
-      <w:r>
-        <w:rPr>
-          <w:sz w:val="24"/>
-        </w:rPr>
-        <w:t>disjoint</w:t>
-      </w:r>
-      <w:proofErr w:type="spellEnd"/>
-      <w:r>
-        <w:rPr>
-          <w:sz w:val="24"/>
-        </w:rPr>
-        <w:t xml:space="preserve"> set será más eficiente en tiempo</w:t>
+        <w:t>Si A = N, el DIsjoint Set parece ser más eficiente que el BFS, esto se debe a que el grafo en si será ralo y por la observación anterior, el disjoint set será más eficiente en tiempo</w:t>
       </w:r>
     </w:p>
     <w:p>
@@ -4053,21 +3665,7 @@
           <w:sz w:val="24"/>
         </w:rPr>
         <w:tab/>
-        <w:t xml:space="preserve">El lenguaje elegido para implementar las soluciones y </w:t>
-      </w:r>
-      <w:proofErr w:type="spellStart"/>
-      <w:r>
-        <w:rPr>
-          <w:sz w:val="24"/>
-        </w:rPr>
-        <w:t>EDs</w:t>
-      </w:r>
-      <w:proofErr w:type="spellEnd"/>
-      <w:r>
-        <w:rPr>
-          <w:sz w:val="24"/>
-        </w:rPr>
-        <w:t xml:space="preserve"> fue Java, usando el IDE Eclipse </w:t>
+        <w:t xml:space="preserve">El lenguaje elegido para implementar las soluciones y EDs fue Java, usando el IDE Eclipse </w:t>
       </w:r>
     </w:p>
     <w:sectPr>
@@ -4082,7 +3680,7 @@
 </file>
 
 <file path=word/endnotes.xml><?xml version="1.0" encoding="utf-8"?>
-<w:endnotes xmlns:wpc="http://schemas.microsoft.com/office/word/2010/wordprocessingCanvas" xmlns:cx="http://schemas.microsoft.com/office/drawing/2014/chartex" xmlns:mc="http://schemas.openxmlformats.org/markup-compatibility/2006" xmlns:o="urn:schemas-microsoft-com:office:office" xmlns:r="http://schemas.openxmlformats.org/officeDocument/2006/relationships" xmlns:m="http://schemas.openxmlformats.org/officeDocument/2006/math" xmlns:v="urn:schemas-microsoft-com:vml" xmlns:wp14="http://schemas.microsoft.com/office/word/2010/wordprocessingDrawing" xmlns:wp="http://schemas.openxmlformats.org/drawingml/2006/wordprocessingDrawing" xmlns:w10="urn:schemas-microsoft-com:office:word" xmlns:w="http://schemas.openxmlformats.org/wordprocessingml/2006/main" xmlns:w14="http://schemas.microsoft.com/office/word/2010/wordml" xmlns:w15="http://schemas.microsoft.com/office/word/2012/wordml" xmlns:w16se="http://schemas.microsoft.com/office/word/2015/wordml/symex" xmlns:wpg="http://schemas.microsoft.com/office/word/2010/wordprocessingGroup" xmlns:wpi="http://schemas.microsoft.com/office/word/2010/wordprocessingInk" xmlns:wne="http://schemas.microsoft.com/office/word/2006/wordml" xmlns:wps="http://schemas.microsoft.com/office/word/2010/wordprocessingShape" mc:Ignorable="w14 w15 w16se wp14">
+<w:endnotes xmlns:wpc="http://schemas.microsoft.com/office/word/2010/wordprocessingCanvas" xmlns:cx="http://schemas.microsoft.com/office/drawing/2014/chartex" xmlns:cx1="http://schemas.microsoft.com/office/drawing/2015/9/8/chartex" xmlns:cx2="http://schemas.microsoft.com/office/drawing/2015/10/21/chartex" xmlns:cx3="http://schemas.microsoft.com/office/drawing/2016/5/9/chartex" xmlns:cx4="http://schemas.microsoft.com/office/drawing/2016/5/10/chartex" xmlns:cx5="http://schemas.microsoft.com/office/drawing/2016/5/11/chartex" xmlns:cx6="http://schemas.microsoft.com/office/drawing/2016/5/12/chartex" xmlns:cx7="http://schemas.microsoft.com/office/drawing/2016/5/13/chartex" xmlns:cx8="http://schemas.microsoft.com/office/drawing/2016/5/14/chartex" xmlns:mc="http://schemas.openxmlformats.org/markup-compatibility/2006" xmlns:o="urn:schemas-microsoft-com:office:office" xmlns:r="http://schemas.openxmlformats.org/officeDocument/2006/relationships" xmlns:m="http://schemas.openxmlformats.org/officeDocument/2006/math" xmlns:v="urn:schemas-microsoft-com:vml" xmlns:wp14="http://schemas.microsoft.com/office/word/2010/wordprocessingDrawing" xmlns:wp="http://schemas.openxmlformats.org/drawingml/2006/wordprocessingDrawing" xmlns:w10="urn:schemas-microsoft-com:office:word" xmlns:w="http://schemas.openxmlformats.org/wordprocessingml/2006/main" xmlns:w14="http://schemas.microsoft.com/office/word/2010/wordml" xmlns:w15="http://schemas.microsoft.com/office/word/2012/wordml" xmlns:w16se="http://schemas.microsoft.com/office/word/2015/wordml/symex" xmlns:wpg="http://schemas.microsoft.com/office/word/2010/wordprocessingGroup" xmlns:wpi="http://schemas.microsoft.com/office/word/2010/wordprocessingInk" xmlns:wne="http://schemas.microsoft.com/office/word/2006/wordml" xmlns:wps="http://schemas.microsoft.com/office/word/2010/wordprocessingShape" mc:Ignorable="w14 w15 w16se wp14">
   <w:endnote w:type="separator" w:id="-1">
     <w:p>
       <w:pPr>
@@ -4107,7 +3705,7 @@
 </file>
 
 <file path=word/footer1.xml><?xml version="1.0" encoding="utf-8"?>
-<w:ftr xmlns:wpc="http://schemas.microsoft.com/office/word/2010/wordprocessingCanvas" xmlns:cx="http://schemas.microsoft.com/office/drawing/2014/chartex" xmlns:mc="http://schemas.openxmlformats.org/markup-compatibility/2006" xmlns:o="urn:schemas-microsoft-com:office:office" xmlns:r="http://schemas.openxmlformats.org/officeDocument/2006/relationships" xmlns:m="http://schemas.openxmlformats.org/officeDocument/2006/math" xmlns:v="urn:schemas-microsoft-com:vml" xmlns:wp14="http://schemas.microsoft.com/office/word/2010/wordprocessingDrawing" xmlns:wp="http://schemas.openxmlformats.org/drawingml/2006/wordprocessingDrawing" xmlns:w10="urn:schemas-microsoft-com:office:word" xmlns:w="http://schemas.openxmlformats.org/wordprocessingml/2006/main" xmlns:w14="http://schemas.microsoft.com/office/word/2010/wordml" xmlns:w15="http://schemas.microsoft.com/office/word/2012/wordml" xmlns:w16se="http://schemas.microsoft.com/office/word/2015/wordml/symex" xmlns:wpg="http://schemas.microsoft.com/office/word/2010/wordprocessingGroup" xmlns:wpi="http://schemas.microsoft.com/office/word/2010/wordprocessingInk" xmlns:wne="http://schemas.microsoft.com/office/word/2006/wordml" xmlns:wps="http://schemas.microsoft.com/office/word/2010/wordprocessingShape" mc:Ignorable="w14 w15 w16se wp14">
+<w:ftr xmlns:wpc="http://schemas.microsoft.com/office/word/2010/wordprocessingCanvas" xmlns:cx="http://schemas.microsoft.com/office/drawing/2014/chartex" xmlns:cx1="http://schemas.microsoft.com/office/drawing/2015/9/8/chartex" xmlns:cx2="http://schemas.microsoft.com/office/drawing/2015/10/21/chartex" xmlns:cx3="http://schemas.microsoft.com/office/drawing/2016/5/9/chartex" xmlns:cx4="http://schemas.microsoft.com/office/drawing/2016/5/10/chartex" xmlns:cx5="http://schemas.microsoft.com/office/drawing/2016/5/11/chartex" xmlns:cx6="http://schemas.microsoft.com/office/drawing/2016/5/12/chartex" xmlns:cx7="http://schemas.microsoft.com/office/drawing/2016/5/13/chartex" xmlns:cx8="http://schemas.microsoft.com/office/drawing/2016/5/14/chartex" xmlns:mc="http://schemas.openxmlformats.org/markup-compatibility/2006" xmlns:o="urn:schemas-microsoft-com:office:office" xmlns:r="http://schemas.openxmlformats.org/officeDocument/2006/relationships" xmlns:m="http://schemas.openxmlformats.org/officeDocument/2006/math" xmlns:v="urn:schemas-microsoft-com:vml" xmlns:wp14="http://schemas.microsoft.com/office/word/2010/wordprocessingDrawing" xmlns:wp="http://schemas.openxmlformats.org/drawingml/2006/wordprocessingDrawing" xmlns:w10="urn:schemas-microsoft-com:office:word" xmlns:w="http://schemas.openxmlformats.org/wordprocessingml/2006/main" xmlns:w14="http://schemas.microsoft.com/office/word/2010/wordml" xmlns:w15="http://schemas.microsoft.com/office/word/2012/wordml" xmlns:w16se="http://schemas.microsoft.com/office/word/2015/wordml/symex" xmlns:wpg="http://schemas.microsoft.com/office/word/2010/wordprocessingGroup" xmlns:wpi="http://schemas.microsoft.com/office/word/2010/wordprocessingInk" xmlns:wne="http://schemas.microsoft.com/office/word/2006/wordml" xmlns:wps="http://schemas.microsoft.com/office/word/2010/wordprocessingShape" mc:Ignorable="w14 w15 w16se wp14">
   <w:p>
     <w:pPr>
       <w:tabs>
@@ -4173,7 +3771,7 @@
         <w:szCs w:val="24"/>
         <w:lang w:val="es-ES"/>
       </w:rPr>
-      <w:t>4</w:t>
+      <w:t>2</w:t>
     </w:r>
     <w:r>
       <w:rPr>
@@ -4244,7 +3842,7 @@
 </file>
 
 <file path=word/footnotes.xml><?xml version="1.0" encoding="utf-8"?>
-<w:footnotes xmlns:wpc="http://schemas.microsoft.com/office/word/2010/wordprocessingCanvas" xmlns:cx="http://schemas.microsoft.com/office/drawing/2014/chartex" xmlns:mc="http://schemas.openxmlformats.org/markup-compatibility/2006" xmlns:o="urn:schemas-microsoft-com:office:office" xmlns:r="http://schemas.openxmlformats.org/officeDocument/2006/relationships" xmlns:m="http://schemas.openxmlformats.org/officeDocument/2006/math" xmlns:v="urn:schemas-microsoft-com:vml" xmlns:wp14="http://schemas.microsoft.com/office/word/2010/wordprocessingDrawing" xmlns:wp="http://schemas.openxmlformats.org/drawingml/2006/wordprocessingDrawing" xmlns:w10="urn:schemas-microsoft-com:office:word" xmlns:w="http://schemas.openxmlformats.org/wordprocessingml/2006/main" xmlns:w14="http://schemas.microsoft.com/office/word/2010/wordml" xmlns:w15="http://schemas.microsoft.com/office/word/2012/wordml" xmlns:w16se="http://schemas.microsoft.com/office/word/2015/wordml/symex" xmlns:wpg="http://schemas.microsoft.com/office/word/2010/wordprocessingGroup" xmlns:wpi="http://schemas.microsoft.com/office/word/2010/wordprocessingInk" xmlns:wne="http://schemas.microsoft.com/office/word/2006/wordml" xmlns:wps="http://schemas.microsoft.com/office/word/2010/wordprocessingShape" mc:Ignorable="w14 w15 w16se wp14">
+<w:footnotes xmlns:wpc="http://schemas.microsoft.com/office/word/2010/wordprocessingCanvas" xmlns:cx="http://schemas.microsoft.com/office/drawing/2014/chartex" xmlns:cx1="http://schemas.microsoft.com/office/drawing/2015/9/8/chartex" xmlns:cx2="http://schemas.microsoft.com/office/drawing/2015/10/21/chartex" xmlns:cx3="http://schemas.microsoft.com/office/drawing/2016/5/9/chartex" xmlns:cx4="http://schemas.microsoft.com/office/drawing/2016/5/10/chartex" xmlns:cx5="http://schemas.microsoft.com/office/drawing/2016/5/11/chartex" xmlns:cx6="http://schemas.microsoft.com/office/drawing/2016/5/12/chartex" xmlns:cx7="http://schemas.microsoft.com/office/drawing/2016/5/13/chartex" xmlns:cx8="http://schemas.microsoft.com/office/drawing/2016/5/14/chartex" xmlns:mc="http://schemas.openxmlformats.org/markup-compatibility/2006" xmlns:o="urn:schemas-microsoft-com:office:office" xmlns:r="http://schemas.openxmlformats.org/officeDocument/2006/relationships" xmlns:m="http://schemas.openxmlformats.org/officeDocument/2006/math" xmlns:v="urn:schemas-microsoft-com:vml" xmlns:wp14="http://schemas.microsoft.com/office/word/2010/wordprocessingDrawing" xmlns:wp="http://schemas.openxmlformats.org/drawingml/2006/wordprocessingDrawing" xmlns:w10="urn:schemas-microsoft-com:office:word" xmlns:w="http://schemas.openxmlformats.org/wordprocessingml/2006/main" xmlns:w14="http://schemas.microsoft.com/office/word/2010/wordml" xmlns:w15="http://schemas.microsoft.com/office/word/2012/wordml" xmlns:w16se="http://schemas.microsoft.com/office/word/2015/wordml/symex" xmlns:wpg="http://schemas.microsoft.com/office/word/2010/wordprocessingGroup" xmlns:wpi="http://schemas.microsoft.com/office/word/2010/wordprocessingInk" xmlns:wne="http://schemas.microsoft.com/office/word/2006/wordml" xmlns:wps="http://schemas.microsoft.com/office/word/2010/wordprocessingShape" mc:Ignorable="w14 w15 w16se wp14">
   <w:footnote w:type="separator" w:id="-1">
     <w:p>
       <w:pPr>
@@ -4269,7 +3867,7 @@
 </file>
 
 <file path=word/numbering.xml><?xml version="1.0" encoding="utf-8"?>
-<w:numbering xmlns:wpc="http://schemas.microsoft.com/office/word/2010/wordprocessingCanvas" xmlns:cx="http://schemas.microsoft.com/office/drawing/2014/chartex" xmlns:mc="http://schemas.openxmlformats.org/markup-compatibility/2006" xmlns:o="urn:schemas-microsoft-com:office:office" xmlns:r="http://schemas.openxmlformats.org/officeDocument/2006/relationships" xmlns:m="http://schemas.openxmlformats.org/officeDocument/2006/math" xmlns:v="urn:schemas-microsoft-com:vml" xmlns:wp14="http://schemas.microsoft.com/office/word/2010/wordprocessingDrawing" xmlns:wp="http://schemas.openxmlformats.org/drawingml/2006/wordprocessingDrawing" xmlns:w10="urn:schemas-microsoft-com:office:word" xmlns:w="http://schemas.openxmlformats.org/wordprocessingml/2006/main" xmlns:w14="http://schemas.microsoft.com/office/word/2010/wordml" xmlns:w15="http://schemas.microsoft.com/office/word/2012/wordml" xmlns:w16se="http://schemas.microsoft.com/office/word/2015/wordml/symex" xmlns:wpg="http://schemas.microsoft.com/office/word/2010/wordprocessingGroup" xmlns:wpi="http://schemas.microsoft.com/office/word/2010/wordprocessingInk" xmlns:wne="http://schemas.microsoft.com/office/word/2006/wordml" xmlns:wps="http://schemas.microsoft.com/office/word/2010/wordprocessingShape" mc:Ignorable="w14 w15 w16se wp14">
+<w:numbering xmlns:wpc="http://schemas.microsoft.com/office/word/2010/wordprocessingCanvas" xmlns:cx="http://schemas.microsoft.com/office/drawing/2014/chartex" xmlns:cx1="http://schemas.microsoft.com/office/drawing/2015/9/8/chartex" xmlns:cx2="http://schemas.microsoft.com/office/drawing/2015/10/21/chartex" xmlns:cx3="http://schemas.microsoft.com/office/drawing/2016/5/9/chartex" xmlns:cx4="http://schemas.microsoft.com/office/drawing/2016/5/10/chartex" xmlns:cx5="http://schemas.microsoft.com/office/drawing/2016/5/11/chartex" xmlns:cx6="http://schemas.microsoft.com/office/drawing/2016/5/12/chartex" xmlns:cx7="http://schemas.microsoft.com/office/drawing/2016/5/13/chartex" xmlns:cx8="http://schemas.microsoft.com/office/drawing/2016/5/14/chartex" xmlns:mc="http://schemas.openxmlformats.org/markup-compatibility/2006" xmlns:o="urn:schemas-microsoft-com:office:office" xmlns:r="http://schemas.openxmlformats.org/officeDocument/2006/relationships" xmlns:m="http://schemas.openxmlformats.org/officeDocument/2006/math" xmlns:v="urn:schemas-microsoft-com:vml" xmlns:wp14="http://schemas.microsoft.com/office/word/2010/wordprocessingDrawing" xmlns:wp="http://schemas.openxmlformats.org/drawingml/2006/wordprocessingDrawing" xmlns:w10="urn:schemas-microsoft-com:office:word" xmlns:w="http://schemas.openxmlformats.org/wordprocessingml/2006/main" xmlns:w14="http://schemas.microsoft.com/office/word/2010/wordml" xmlns:w15="http://schemas.microsoft.com/office/word/2012/wordml" xmlns:w16se="http://schemas.microsoft.com/office/word/2015/wordml/symex" xmlns:wpg="http://schemas.microsoft.com/office/word/2010/wordprocessingGroup" xmlns:wpi="http://schemas.microsoft.com/office/word/2010/wordprocessingInk" xmlns:wne="http://schemas.microsoft.com/office/word/2006/wordml" xmlns:wps="http://schemas.microsoft.com/office/word/2010/wordprocessingShape" mc:Ignorable="w14 w15 w16se wp14">
   <w:abstractNum w:abstractNumId="0" w15:restartNumberingAfterBreak="0">
     <w:nsid w:val="43777D7C"/>
     <w:multiLevelType w:val="hybridMultilevel"/>
@@ -4522,7 +4120,7 @@
       </w:pPr>
     </w:pPrDefault>
   </w:docDefaults>
-  <w:latentStyles w:defLockedState="0" w:defUIPriority="99" w:defSemiHidden="0" w:defUnhideWhenUsed="0" w:defQFormat="0" w:count="371">
+  <w:latentStyles w:defLockedState="0" w:defUIPriority="99" w:defSemiHidden="0" w:defUnhideWhenUsed="0" w:defQFormat="0" w:count="374">
     <w:lsdException w:name="Normal" w:uiPriority="0" w:qFormat="1"/>
     <w:lsdException w:name="heading 1" w:uiPriority="9" w:qFormat="1"/>
     <w:lsdException w:name="heading 2" w:semiHidden="1" w:uiPriority="9" w:unhideWhenUsed="1" w:qFormat="1"/>
@@ -4628,7 +4226,6 @@
     <w:lsdException w:name="HTML Sample" w:semiHidden="1" w:unhideWhenUsed="1"/>
     <w:lsdException w:name="HTML Typewriter" w:semiHidden="1" w:unhideWhenUsed="1"/>
     <w:lsdException w:name="HTML Variable" w:semiHidden="1" w:unhideWhenUsed="1"/>
-    <w:lsdException w:name="Normal Table" w:semiHidden="1" w:unhideWhenUsed="1"/>
     <w:lsdException w:name="annotation subject" w:semiHidden="1" w:unhideWhenUsed="1"/>
     <w:lsdException w:name="No List" w:semiHidden="1" w:unhideWhenUsed="1"/>
     <w:lsdException w:name="Outline List 1" w:semiHidden="1" w:unhideWhenUsed="1"/>
@@ -4673,7 +4270,6 @@
     <w:lsdException w:name="Table Professional" w:semiHidden="1" w:unhideWhenUsed="1"/>
     <w:lsdException w:name="Table Subtle 1" w:semiHidden="1" w:unhideWhenUsed="1"/>
     <w:lsdException w:name="Table Subtle 2" w:semiHidden="1" w:unhideWhenUsed="1"/>
-    <w:lsdException w:name="Table Web 1" w:semiHidden="1" w:unhideWhenUsed="1"/>
     <w:lsdException w:name="Table Web 2" w:semiHidden="1" w:unhideWhenUsed="1"/>
     <w:lsdException w:name="Table Web 3" w:semiHidden="1" w:unhideWhenUsed="1"/>
     <w:lsdException w:name="Balloon Text" w:semiHidden="1" w:unhideWhenUsed="1"/>
@@ -4894,6 +4490,9 @@
     <w:lsdException w:name="List Table 5 Dark Accent 6" w:uiPriority="50"/>
     <w:lsdException w:name="List Table 6 Colorful Accent 6" w:uiPriority="51"/>
     <w:lsdException w:name="List Table 7 Colorful Accent 6" w:uiPriority="52"/>
+    <w:lsdException w:name="Mention" w:semiHidden="1" w:unhideWhenUsed="1"/>
+    <w:lsdException w:name="Smart Hyperlink" w:semiHidden="1" w:unhideWhenUsed="1"/>
+    <w:lsdException w:name="Hashtag" w:semiHidden="1" w:unhideWhenUsed="1"/>
   </w:latentStyles>
   <w:style w:type="paragraph" w:default="1" w:styleId="Normal">
     <w:name w:val="Normal"/>

</xml_diff>